<commit_message>
Updated HADOOP INSTALATION Documentation
</commit_message>
<xml_diff>
--- a/Documentacion/2. Instalación de Hadoop.docx
+++ b/Documentacion/2. Instalación de Hadoop.docx
@@ -16,16 +16,7 @@
           <w:sz w:val="40"/>
           <w:szCs w:val="40"/>
         </w:rPr>
-        <w:t>Instalación de Hadoop</w:t>
-      </w:r>
-      <w:r>
-        <w:rPr>
-          <w:b/>
-          <w:color w:val="351C75"/>
-          <w:sz w:val="40"/>
-          <w:szCs w:val="40"/>
-        </w:rPr>
-        <w:t xml:space="preserve"> </w:t>
+        <w:t xml:space="preserve">Instalación de Hadoop </w:t>
       </w:r>
     </w:p>
     <w:p>
@@ -82,109 +73,81 @@
           <w:sz w:val="24"/>
           <w:szCs w:val="24"/>
         </w:rPr>
-        <w:t xml:space="preserve">: </w:t>
-      </w:r>
-      <w:r>
-        <w:rPr>
+        <w:t>: 16 Junio</w:t>
+      </w:r>
+    </w:p>
+    <w:p>
+      <w:pPr>
+        <w:pStyle w:val="Normal"/>
+        <w:spacing w:before="0" w:after="0"/>
+        <w:jc w:val="center"/>
+        <w:rPr/>
+      </w:pPr>
+      <w:r>
+        <w:rPr>
+          <w:b/>
           <w:sz w:val="24"/>
           <w:szCs w:val="24"/>
         </w:rPr>
-        <w:t>16 Junio</w:t>
-      </w:r>
-    </w:p>
-    <w:p>
-      <w:pPr>
-        <w:pStyle w:val="Normal"/>
-        <w:spacing w:before="0" w:after="0"/>
-        <w:jc w:val="center"/>
-        <w:rPr/>
-      </w:pPr>
-      <w:r>
-        <w:rPr>
-          <w:b/>
+        <w:t>Última modificación</w:t>
+      </w:r>
+      <w:r>
+        <w:rPr>
           <w:sz w:val="24"/>
           <w:szCs w:val="24"/>
         </w:rPr>
-        <w:t>Última modificación</w:t>
-      </w:r>
-      <w:r>
+        <w:t>: 16 Junio</w:t>
+      </w:r>
+    </w:p>
+    <w:p>
+      <w:pPr>
+        <w:pStyle w:val="Normal"/>
+        <w:spacing w:before="0" w:after="0"/>
+        <w:jc w:val="center"/>
+        <w:rPr>
+          <w:b/>
+          <w:b/>
+          <w:sz w:val="30"/>
+          <w:szCs w:val="30"/>
+        </w:rPr>
+      </w:pPr>
+      <w:r>
+        <w:rPr>
+          <w:b/>
+          <w:sz w:val="30"/>
+          <w:szCs w:val="30"/>
+        </w:rPr>
+      </w:r>
+    </w:p>
+    <w:p>
+      <w:pPr>
+        <w:pStyle w:val="Normal"/>
+        <w:spacing w:before="0" w:after="0"/>
         <w:rPr>
           <w:sz w:val="24"/>
           <w:szCs w:val="24"/>
         </w:rPr>
-        <w:t xml:space="preserve">: </w:t>
-      </w:r>
+      </w:pPr>
       <w:r>
         <w:rPr>
           <w:sz w:val="24"/>
           <w:szCs w:val="24"/>
         </w:rPr>
-        <w:t>16 Junio</w:t>
-      </w:r>
-    </w:p>
-    <w:p>
-      <w:pPr>
-        <w:pStyle w:val="Normal"/>
-        <w:spacing w:before="0" w:after="0"/>
-        <w:jc w:val="center"/>
-        <w:rPr>
-          <w:b/>
-          <w:b/>
-          <w:sz w:val="30"/>
-          <w:szCs w:val="30"/>
-        </w:rPr>
-      </w:pPr>
-      <w:r>
-        <w:rPr>
-          <w:b/>
-          <w:sz w:val="30"/>
-          <w:szCs w:val="30"/>
-        </w:rPr>
-      </w:r>
-    </w:p>
-    <w:p>
-      <w:pPr>
-        <w:pStyle w:val="Normal"/>
-        <w:spacing w:before="0" w:after="0"/>
+      </w:r>
+    </w:p>
+    <w:p>
+      <w:pPr>
+        <w:pStyle w:val="Normal"/>
+        <w:spacing w:before="0" w:after="0"/>
+        <w:jc w:val="both"/>
+        <w:rPr/>
+      </w:pPr>
+      <w:r>
         <w:rPr>
           <w:sz w:val="24"/>
           <w:szCs w:val="24"/>
         </w:rPr>
-      </w:pPr>
-      <w:r>
-        <w:rPr>
-          <w:sz w:val="24"/>
-          <w:szCs w:val="24"/>
-        </w:rPr>
-      </w:r>
-    </w:p>
-    <w:p>
-      <w:pPr>
-        <w:pStyle w:val="Normal"/>
-        <w:spacing w:before="0" w:after="0"/>
-        <w:jc w:val="both"/>
-        <w:rPr/>
-      </w:pPr>
-      <w:r>
-        <w:rPr>
-          <w:sz w:val="24"/>
-          <w:szCs w:val="24"/>
-        </w:rPr>
-        <w:t xml:space="preserve">Para la instalación de Hadoop se ha basado en una instalación realizada en el portal  Edureka [1], </w:t>
-      </w:r>
-      <w:r>
-        <w:rPr>
-          <w:sz w:val="24"/>
-          <w:szCs w:val="24"/>
-        </w:rPr>
-        <w:t>contrastando</w:t>
-      </w:r>
-      <w:r>
-        <w:rPr>
-          <w:sz w:val="24"/>
-          <w:szCs w:val="24"/>
-        </w:rPr>
-        <w:t xml:space="preserve"> la información con la página oficial de Hadoop [2] al igual que con el tutorial disponible en DigitalOcean [3]. </w:t>
+        <w:t xml:space="preserve">Para la instalación de Hadoop se ha basado en una instalación realizada en el portal  Edureka [1], contrastando la información con la página oficial de Hadoop [2] al igual que con el tutorial disponible en DigitalOcean [3]. </w:t>
       </w:r>
     </w:p>
     <w:p>
@@ -214,13 +177,7 @@
         <w:rPr>
           <w:color w:val="351C75"/>
         </w:rPr>
-        <w:t>S</w:t>
-      </w:r>
-      <w:r>
-        <w:rPr>
-          <w:color w:val="351C75"/>
-        </w:rPr>
-        <w:t>e ha descargado la última versión estable de Hadoop, desde la página de lanzamientos de Hadoop [4]</w:t>
+        <w:t>Se ha descargado la última versión estable de Hadoop, desde la página de lanzamientos de Hadoop [4]</w:t>
       </w:r>
     </w:p>
     <w:p>
@@ -253,15 +210,7 @@
       </w:r>
       <w:r>
         <w:rPr/>
-        <w:t xml:space="preserve"> Acceder a la página </w:t>
-      </w:r>
-      <w:r>
-        <w:rPr/>
-        <w:t>de los lanzamientos de Hadoop</w:t>
-      </w:r>
-      <w:r>
-        <w:rPr/>
-        <w:t>.</w:t>
+        <w:t xml:space="preserve"> Acceder a la página de los lanzamientos de Hadoop.</w:t>
       </w:r>
     </w:p>
     <w:p>
@@ -338,34 +287,28 @@
         <w:rPr>
           <w:color w:val="351C75"/>
         </w:rPr>
+        <w:t xml:space="preserve"> Se ha descomprimido el fichero descargado </w:t>
+      </w:r>
+    </w:p>
+    <w:p>
+      <w:pPr>
+        <w:pStyle w:val="Normal"/>
+        <w:spacing w:before="0" w:after="0"/>
+        <w:rPr/>
+      </w:pPr>
+      <w:r>
+        <w:rPr>
+          <w:b/>
+          <w:color w:val="351C75"/>
+        </w:rPr>
+        <w:t>¿Cómo?</w:t>
+      </w:r>
+      <w:r>
+        <w:rPr>
+          <w:color w:val="351C75"/>
+        </w:rPr>
         <w:t xml:space="preserve"> </w:t>
       </w:r>
-      <w:r>
-        <w:rPr>
-          <w:color w:val="351C75"/>
-        </w:rPr>
-        <w:t xml:space="preserve">Se ha descomprimido el fichero descargado </w:t>
-      </w:r>
-    </w:p>
-    <w:p>
-      <w:pPr>
-        <w:pStyle w:val="Normal"/>
-        <w:spacing w:before="0" w:after="0"/>
-        <w:rPr/>
-      </w:pPr>
-      <w:r>
-        <w:rPr>
-          <w:b/>
-          <w:color w:val="351C75"/>
-        </w:rPr>
-        <w:t>¿Cómo?</w:t>
-      </w:r>
-      <w:r>
-        <w:rPr>
-          <w:color w:val="351C75"/>
-        </w:rPr>
-        <w:t xml:space="preserve"> </w:t>
-      </w:r>
     </w:p>
     <w:p>
       <w:pPr>
@@ -383,11 +326,7 @@
       </w:r>
       <w:r>
         <w:rPr/>
-        <w:t xml:space="preserve"> </w:t>
-      </w:r>
-      <w:r>
-        <w:rPr/>
-        <w:t>tar -xvf hadoop-2.8.0.tar.gz</w:t>
+        <w:t xml:space="preserve"> tar -xvf hadoop-2.8.0.tar.gz</w:t>
       </w:r>
     </w:p>
     <w:p>
@@ -458,19 +397,7 @@
         <w:rPr>
           <w:color w:val="351C75"/>
         </w:rPr>
-        <w:t>– Informa al demonio de Hadoop donde se ejecuta el NameNode e</w:t>
-      </w:r>
-      <w:r>
-        <w:rPr>
-          <w:color w:val="351C75"/>
-        </w:rPr>
-        <w:t>n</w:t>
-      </w:r>
-      <w:r>
-        <w:rPr>
-          <w:color w:val="351C75"/>
-        </w:rPr>
-        <w:t xml:space="preserve"> el cluster. Contiene los ajustes de configuración para el Core de Hadoop como por ejemplo ajustes de entrada/salida que son comunes a HDFS y MapReduce. </w:t>
+        <w:t xml:space="preserve">– Informa al demonio de Hadoop donde se ejecuta el NameNode en el cluster. Contiene los ajustes de configuración para el Core de Hadoop como por ejemplo ajustes de entrada/salida que son comunes a HDFS y MapReduce. </w:t>
       </w:r>
     </w:p>
     <w:p>
@@ -482,16 +409,12 @@
         </w:numPr>
         <w:spacing w:before="0" w:after="0"/>
         <w:jc w:val="both"/>
-        <w:rPr>
-          <w:b/>
+        <w:rPr/>
+      </w:pPr>
+      <w:r>
+        <w:rPr>
           <w:b/>
           <w:bCs/>
-        </w:rPr>
-      </w:pPr>
-      <w:r>
-        <w:rPr>
-          <w:b/>
-          <w:bCs/>
           <w:color w:val="351C75"/>
         </w:rPr>
         <w:t xml:space="preserve">hadoop-env.sh – </w:t>
@@ -502,15 +425,7 @@
           <w:bCs w:val="false"/>
           <w:color w:val="351C75"/>
         </w:rPr>
-        <w:t xml:space="preserve">Ofrece parámetros customizables para cada uno de los servidores. </w:t>
-      </w:r>
-      <w:r>
-        <w:rPr>
-          <w:b w:val="false"/>
-          <w:bCs w:val="false"/>
-          <w:color w:val="351C75"/>
-        </w:rPr>
-        <w:t xml:space="preserve">Este fichero almacena las variables de entorno relacionadas con Hadoop como el CLASSPATH o el </w:t>
+        <w:t xml:space="preserve">Ofrece parámetros customizables para cada uno de los servidores. Este fichero almacena las variables de entorno relacionadas con Hadoop como el CLASSPATH o el </w:t>
       </w:r>
       <w:r>
         <w:rPr>
@@ -539,16 +454,12 @@
         </w:numPr>
         <w:spacing w:before="0" w:after="0"/>
         <w:jc w:val="both"/>
-        <w:rPr>
-          <w:b/>
+        <w:rPr/>
+      </w:pPr>
+      <w:r>
+        <w:rPr>
           <w:b/>
           <w:bCs/>
-        </w:rPr>
-      </w:pPr>
-      <w:r>
-        <w:rPr>
-          <w:b/>
-          <w:bCs/>
           <w:color w:val="351C75"/>
         </w:rPr>
         <w:t>hdfs-site.xml –</w:t>
@@ -559,15 +470,7 @@
           <w:bCs w:val="false"/>
           <w:color w:val="351C75"/>
         </w:rPr>
-        <w:t xml:space="preserve"> </w:t>
-      </w:r>
-      <w:r>
-        <w:rPr>
-          <w:b w:val="false"/>
-          <w:bCs w:val="false"/>
-          <w:color w:val="351C75"/>
-        </w:rPr>
-        <w:t xml:space="preserve">Contiene los ajustes de configuración para los demonios correspondientes a HDFS: el NameNode, el NameNode Secundario y los DataNodes. Aquí se puede configurar HDFS para especificarle la replicación de bloques por defecto y las comprobaciones de permisos. Una propiedad muy importante en este fichero es </w:t>
+        <w:t xml:space="preserve"> Contiene los ajustes de configuración para los demonios correspondientes a HDFS: el NameNode, el NameNode Secundario y los DataNodes. Aquí se puede configurar HDFS para especificarle la replicación de bloques por defecto y las comprobaciones de permisos. Una propiedad muy importante en este fichero es </w:t>
       </w:r>
       <w:r>
         <w:rPr>
@@ -619,16 +522,12 @@
         </w:numPr>
         <w:spacing w:before="0" w:after="0"/>
         <w:jc w:val="both"/>
-        <w:rPr>
-          <w:b/>
+        <w:rPr/>
+      </w:pPr>
+      <w:r>
+        <w:rPr>
           <w:b/>
           <w:bCs/>
-        </w:rPr>
-      </w:pPr>
-      <w:r>
-        <w:rPr>
-          <w:b/>
-          <w:bCs/>
           <w:color w:val="351C75"/>
         </w:rPr>
         <w:t xml:space="preserve">mapred-site.xml.template - </w:t>
@@ -675,39 +574,7 @@
           <w:bCs w:val="false"/>
           <w:color w:val="351C75"/>
         </w:rPr>
-        <w:t xml:space="preserve">. </w:t>
-      </w:r>
-      <w:r>
-        <w:rPr>
-          <w:b w:val="false"/>
-          <w:bCs w:val="false"/>
-          <w:color w:val="351C75"/>
-        </w:rPr>
-        <w:t>Una</w:t>
-      </w:r>
-      <w:r>
-        <w:rPr>
-          <w:b w:val="false"/>
-          <w:bCs w:val="false"/>
-          <w:color w:val="351C75"/>
-        </w:rPr>
-        <w:t xml:space="preserve"> de las propiedades más interesantes de este fichero </w:t>
-      </w:r>
-      <w:r>
-        <w:rPr>
-          <w:b w:val="false"/>
-          <w:bCs w:val="false"/>
-          <w:color w:val="351C75"/>
-        </w:rPr>
-        <w:t>es</w:t>
-      </w:r>
-      <w:r>
-        <w:rPr>
-          <w:b w:val="false"/>
-          <w:bCs w:val="false"/>
-          <w:color w:val="351C75"/>
-        </w:rPr>
-        <w:t xml:space="preserve"> </w:t>
+        <w:t xml:space="preserve">. Una de las propiedades más interesantes de este fichero es </w:t>
       </w:r>
       <w:r>
         <w:rPr>
@@ -727,17 +594,7 @@
           <w:iCs w:val="false"/>
           <w:color w:val="351C75"/>
         </w:rPr>
-        <w:t xml:space="preserve">, </w:t>
-      </w:r>
-      <w:r>
-        <w:rPr>
-          <w:b w:val="false"/>
-          <w:bCs w:val="false"/>
-          <w:i w:val="false"/>
-          <w:iCs w:val="false"/>
-          <w:color w:val="351C75"/>
-        </w:rPr>
-        <w:t xml:space="preserve">donde se configuran el hostname y el puerto del Job Tracker. Si se deja el valor por defecto, el job tracker se ejecuta bajo demanda cuando el cliente ejecute algún trabajo de MapReduce. Otra propiedad interesante es </w:t>
+        <w:t xml:space="preserve">, donde se configuran el hostname y el puerto del Job Tracker. Si se deja el valor por defecto, el job tracker se ejecuta bajo demanda cuando el cliente ejecute algún trabajo de MapReduce. Otra propiedad interesante es </w:t>
       </w:r>
       <w:r>
         <w:rPr>
@@ -797,15 +654,7 @@
           <w:bCs w:val="false"/>
           <w:color w:val="351C75"/>
         </w:rPr>
-        <w:t xml:space="preserve"> es el servicio de Hadoop que recibe las tareas tareas de MapReduce del cliente y se comunica con el NameNode para determinar la localización de los datos dentro del cluster. Normalmente se ejecuta en un nodo separado y se encarga de encontrar los mejores nodos para ejecutar las tareas basándose en la localización de los datos (proximidad) y los slots disponibles para ejecutar una tarea en determinado nodo. </w:t>
-      </w:r>
-      <w:r>
-        <w:rPr>
-          <w:b w:val="false"/>
-          <w:bCs w:val="false"/>
-          <w:color w:val="351C75"/>
-        </w:rPr>
-        <w:t xml:space="preserve">Cuando el Job Tracker esté caído, HDFS seguirá funcionando pero la funcionalidad relacionada con MapReduce no podrá ser realizada. </w:t>
+        <w:t xml:space="preserve"> es el servicio de Hadoop que recibe las tareas tareas de MapReduce del cliente y se comunica con el NameNode para determinar la localización de los datos dentro del cluster. Normalmente se ejecuta en un nodo separado y se encarga de encontrar los mejores nodos para ejecutar las tareas basándose en la localización de los datos (proximidad) y los slots disponibles para ejecutar una tarea en determinado nodo. Cuando el Job Tracker esté caído, HDFS seguirá funcionando pero la funcionalidad relacionada con MapReduce no podrá ser realizada. </w:t>
       </w:r>
     </w:p>
     <w:p>
@@ -927,7 +776,9 @@
         </w:rPr>
       </w:pPr>
       <w:r>
-        <w:rPr/>
+        <w:rPr>
+          <w:color w:val="351C75"/>
+        </w:rPr>
       </w:r>
     </w:p>
     <w:p>
@@ -942,21 +793,27 @@
           <w:b/>
           <w:color w:val="351C75"/>
         </w:rPr>
-        <w:t xml:space="preserve">Paso </w:t>
-      </w:r>
-      <w:r>
-        <w:rPr>
-          <w:b/>
-          <w:color w:val="351C75"/>
-        </w:rPr>
-        <w:t>3</w:t>
-      </w:r>
-      <w:r>
-        <w:rPr>
-          <w:b/>
-          <w:color w:val="351C75"/>
-        </w:rPr>
-        <w:t>.</w:t>
+        <w:t>Paso 3.</w:t>
+      </w:r>
+      <w:r>
+        <w:rPr>
+          <w:color w:val="351C75"/>
+        </w:rPr>
+        <w:t xml:space="preserve"> Se han completado los ficheros de configuración de Hadoop</w:t>
+      </w:r>
+    </w:p>
+    <w:p>
+      <w:pPr>
+        <w:pStyle w:val="Normal"/>
+        <w:spacing w:before="0" w:after="0"/>
+        <w:rPr/>
+      </w:pPr>
+      <w:r>
+        <w:rPr>
+          <w:b/>
+          <w:color w:val="351C75"/>
+        </w:rPr>
+        <w:t>¿Cómo?</w:t>
       </w:r>
       <w:r>
         <w:rPr>
@@ -964,112 +821,58 @@
         </w:rPr>
         <w:t xml:space="preserve"> </w:t>
       </w:r>
-      <w:r>
-        <w:rPr>
-          <w:color w:val="351C75"/>
-        </w:rPr>
-        <w:t>Se han completado los ficheros de configuración de Hadoop</w:t>
-      </w:r>
-    </w:p>
-    <w:p>
-      <w:pPr>
-        <w:pStyle w:val="Normal"/>
-        <w:spacing w:before="0" w:after="0"/>
-        <w:rPr/>
-      </w:pPr>
-      <w:r>
-        <w:rPr>
-          <w:b/>
-          <w:color w:val="351C75"/>
-        </w:rPr>
-        <w:t>¿Cómo?</w:t>
-      </w:r>
-      <w:r>
-        <w:rPr>
-          <w:color w:val="351C75"/>
-        </w:rPr>
+    </w:p>
+    <w:p>
+      <w:pPr>
+        <w:pStyle w:val="Normal"/>
+        <w:spacing w:before="0" w:after="0"/>
+        <w:ind w:left="720" w:right="0" w:hanging="0"/>
+        <w:jc w:val="both"/>
+        <w:rPr/>
+      </w:pPr>
+      <w:r>
+        <w:rPr>
+          <w:b/>
+        </w:rPr>
+        <w:t>3.1:</w:t>
+      </w:r>
+      <w:r>
+        <w:rPr/>
+        <w:t xml:space="preserve"> cd a la carpeta descomprimida de hadoop-2.8.0 (a partir de ahora nos referiremos a esta carpeta como </w:t>
+      </w:r>
+      <w:r>
+        <w:rPr>
+          <w:b/>
+          <w:bCs/>
+        </w:rPr>
+        <w:t>HADOOP_HOME</w:t>
+      </w:r>
+      <w:r>
+        <w:rPr>
+          <w:b w:val="false"/>
+          <w:bCs w:val="false"/>
+        </w:rPr>
+        <w:t>)</w:t>
+      </w:r>
+    </w:p>
+    <w:p>
+      <w:pPr>
+        <w:pStyle w:val="Normal"/>
+        <w:spacing w:before="0" w:after="0"/>
+        <w:ind w:left="720" w:right="0" w:hanging="0"/>
+        <w:jc w:val="both"/>
+        <w:rPr/>
+      </w:pPr>
+      <w:r>
+        <w:rPr>
+          <w:b/>
+        </w:rPr>
+        <w:t>3.2:</w:t>
+      </w:r>
+      <w:r>
+        <w:rPr/>
         <w:t xml:space="preserve"> </w:t>
       </w:r>
-    </w:p>
-    <w:p>
-      <w:pPr>
-        <w:pStyle w:val="Normal"/>
-        <w:spacing w:before="0" w:after="0"/>
-        <w:ind w:left="720" w:right="0" w:hanging="0"/>
-        <w:jc w:val="both"/>
-        <w:rPr/>
-      </w:pPr>
-      <w:r>
-        <w:rPr>
-          <w:b/>
-        </w:rPr>
-        <w:t>3</w:t>
-      </w:r>
-      <w:r>
-        <w:rPr>
-          <w:b/>
-        </w:rPr>
-        <w:t>.1:</w:t>
-      </w:r>
-      <w:r>
-        <w:rPr/>
-        <w:t xml:space="preserve"> </w:t>
-      </w:r>
-      <w:r>
-        <w:rPr/>
-        <w:t xml:space="preserve">cd a la carpeta descomprimida de hadoop-2.8.0 (a partir de ahora nos referiremos a esta carpeta como </w:t>
-      </w:r>
-      <w:r>
-        <w:rPr>
-          <w:b/>
-          <w:bCs/>
-        </w:rPr>
-        <w:t>HADOOP_HOME</w:t>
-      </w:r>
-      <w:r>
-        <w:rPr>
-          <w:b w:val="false"/>
-          <w:bCs w:val="false"/>
-        </w:rPr>
-        <w:t>)</w:t>
-      </w:r>
-    </w:p>
-    <w:p>
-      <w:pPr>
-        <w:pStyle w:val="Normal"/>
-        <w:spacing w:before="0" w:after="0"/>
-        <w:ind w:left="720" w:right="0" w:hanging="0"/>
-        <w:jc w:val="both"/>
-        <w:rPr/>
-      </w:pPr>
-      <w:r>
-        <w:rPr>
-          <w:b/>
-        </w:rPr>
-        <w:t>3</w:t>
-      </w:r>
-      <w:r>
-        <w:rPr>
-          <w:b/>
-        </w:rPr>
-        <w:t>.</w:t>
-      </w:r>
-      <w:r>
-        <w:rPr>
-          <w:b/>
-        </w:rPr>
-        <w:t>2</w:t>
-      </w:r>
-      <w:r>
-        <w:rPr>
-          <w:b/>
-        </w:rPr>
-        <w:t>:</w:t>
-      </w:r>
-      <w:r>
-        <w:rPr/>
-        <w:t xml:space="preserve"> </w:t>
-      </w:r>
       <w:r>
         <w:rPr>
           <w:i/>
@@ -1098,21 +901,11 @@
         <w:rPr>
           <w:b/>
         </w:rPr>
-        <w:t>3.3</w:t>
-      </w:r>
-      <w:r>
-        <w:rPr>
-          <w:b/>
-        </w:rPr>
-        <w:t>:</w:t>
-      </w:r>
-      <w:r>
-        <w:rPr/>
-        <w:t xml:space="preserve"> </w:t>
-      </w:r>
-      <w:r>
-        <w:rPr/>
-        <w:t xml:space="preserve">Se ha editado el fichero </w:t>
+        <w:t>3.3:</w:t>
+      </w:r>
+      <w:r>
+        <w:rPr/>
+        <w:t xml:space="preserve"> Se ha editado el fichero </w:t>
       </w:r>
       <w:r>
         <w:rPr>
@@ -1135,11 +928,7 @@
         <w:spacing w:before="0" w:after="0"/>
         <w:ind w:left="720" w:right="0" w:hanging="0"/>
         <w:jc w:val="both"/>
-        <w:rPr>
-          <w:i/>
-          <w:i/>
-          <w:iCs/>
-        </w:rPr>
+        <w:rPr/>
       </w:pPr>
       <w:r>
         <w:rPr>
@@ -1156,11 +945,7 @@
         <w:spacing w:before="0" w:after="0"/>
         <w:ind w:left="720" w:right="0" w:hanging="0"/>
         <w:jc w:val="both"/>
-        <w:rPr>
-          <w:i/>
-          <w:i/>
-          <w:iCs/>
-        </w:rPr>
+        <w:rPr/>
       </w:pPr>
       <w:r>
         <w:rPr>
@@ -1178,11 +963,7 @@
         <w:spacing w:before="0" w:after="0"/>
         <w:ind w:left="720" w:right="0" w:hanging="0"/>
         <w:jc w:val="both"/>
-        <w:rPr>
-          <w:i/>
-          <w:i/>
-          <w:iCs/>
-        </w:rPr>
+        <w:rPr/>
       </w:pPr>
       <w:r>
         <w:rPr>
@@ -1217,11 +998,7 @@
         <w:spacing w:before="0" w:after="0"/>
         <w:ind w:left="720" w:right="0" w:hanging="0"/>
         <w:jc w:val="both"/>
-        <w:rPr>
-          <w:i w:val="false"/>
-          <w:i w:val="false"/>
-          <w:iCs w:val="false"/>
-        </w:rPr>
+        <w:rPr/>
       </w:pPr>
       <w:r>
         <w:rPr>
@@ -1237,41 +1014,22 @@
         <w:spacing w:before="0" w:after="0"/>
         <w:ind w:left="720" w:right="0" w:hanging="0"/>
         <w:jc w:val="both"/>
-        <w:rPr>
-          <w:i/>
-          <w:i/>
-          <w:iCs/>
-        </w:rPr>
-      </w:pPr>
-      <w:r>
-        <w:rPr>
-          <w:b/>
-          <w:i w:val="false"/>
-          <w:iCs w:val="false"/>
-        </w:rPr>
-        <w:t>3.4</w:t>
-      </w:r>
-      <w:r>
-        <w:rPr>
-          <w:b/>
-          <w:i w:val="false"/>
-          <w:iCs w:val="false"/>
-        </w:rPr>
-        <w:t>:</w:t>
-      </w:r>
-      <w:r>
-        <w:rPr>
-          <w:i w:val="false"/>
-          <w:iCs w:val="false"/>
-        </w:rPr>
-        <w:t xml:space="preserve"> </w:t>
-      </w:r>
-      <w:r>
-        <w:rPr>
-          <w:i w:val="false"/>
-          <w:iCs w:val="false"/>
-        </w:rPr>
-        <w:t xml:space="preserve">Se ha editado el fichero </w:t>
+        <w:rPr/>
+      </w:pPr>
+      <w:r>
+        <w:rPr>
+          <w:b/>
+          <w:i w:val="false"/>
+          <w:iCs w:val="false"/>
+        </w:rPr>
+        <w:t>3.4:</w:t>
+      </w:r>
+      <w:r>
+        <w:rPr>
+          <w:i w:val="false"/>
+          <w:iCs w:val="false"/>
+        </w:rPr>
+        <w:t xml:space="preserve"> Se ha editado el fichero </w:t>
       </w:r>
       <w:r>
         <w:rPr>
@@ -1297,14 +1055,7 @@
         </w:numPr>
         <w:spacing w:before="0" w:after="0"/>
         <w:jc w:val="both"/>
-        <w:rPr>
-          <w:b/>
-          <w:b/>
-          <w:bCs/>
-          <w:i/>
-          <w:i/>
-          <w:iCs/>
-        </w:rPr>
+        <w:rPr/>
       </w:pPr>
       <w:r>
         <w:rPr>
@@ -1451,79 +1202,7 @@
           <w:i w:val="false"/>
           <w:iCs w:val="false"/>
         </w:rPr>
-        <w:t>Determina el directorio donde se va</w:t>
-      </w:r>
-      <w:r>
-        <w:rPr>
-          <w:b w:val="false"/>
-          <w:bCs w:val="false"/>
-          <w:i w:val="false"/>
-          <w:iCs w:val="false"/>
-        </w:rPr>
-        <w:t>n</w:t>
-      </w:r>
-      <w:r>
-        <w:rPr>
-          <w:b w:val="false"/>
-          <w:bCs w:val="false"/>
-          <w:i w:val="false"/>
-          <w:iCs w:val="false"/>
-        </w:rPr>
-        <w:t xml:space="preserve"> a almacenar </w:t>
-      </w:r>
-      <w:r>
-        <w:rPr>
-          <w:b w:val="false"/>
-          <w:bCs w:val="false"/>
-          <w:i w:val="false"/>
-          <w:iCs w:val="false"/>
-        </w:rPr>
-        <w:t>los bloques del Data</w:t>
-      </w:r>
-      <w:r>
-        <w:rPr>
-          <w:b w:val="false"/>
-          <w:bCs w:val="false"/>
-          <w:i w:val="false"/>
-          <w:iCs w:val="false"/>
-        </w:rPr>
-        <w:t xml:space="preserve">Node en el sistema de ficheros local. Si se le da una lista de directorios, </w:t>
-      </w:r>
-      <w:r>
-        <w:rPr>
-          <w:b w:val="false"/>
-          <w:bCs w:val="false"/>
-          <w:i w:val="false"/>
-          <w:iCs w:val="false"/>
-        </w:rPr>
-        <w:t xml:space="preserve">almacena los bloques </w:t>
-      </w:r>
-      <w:r>
-        <w:rPr>
-          <w:b w:val="false"/>
-          <w:bCs w:val="false"/>
-          <w:i w:val="false"/>
-          <w:iCs w:val="false"/>
-        </w:rPr>
-        <w:t>en todos los directorio</w:t>
-      </w:r>
-      <w:r>
-        <w:rPr>
-          <w:b w:val="false"/>
-          <w:bCs w:val="false"/>
-          <w:i w:val="false"/>
-          <w:iCs w:val="false"/>
-        </w:rPr>
-        <w:t>s.</w:t>
-      </w:r>
-      <w:r>
-        <w:rPr>
-          <w:b w:val="false"/>
-          <w:bCs w:val="false"/>
-          <w:i w:val="false"/>
-          <w:iCs w:val="false"/>
-        </w:rPr>
-        <w:t xml:space="preserve"> </w:t>
+        <w:t xml:space="preserve">Determina el directorio donde se van a almacenar los bloques del DataNode en el sistema de ficheros local. Si se le da una lista de directorios, almacena los bloques en todos los directorios. </w:t>
       </w:r>
     </w:p>
     <w:p>
@@ -1567,12 +1246,6 @@
           <w:iCs/>
         </w:rPr>
         <w:tab/>
-      </w:r>
-      <w:r>
-        <w:rPr>
-          <w:i/>
-          <w:iCs/>
-        </w:rPr>
         <w:t>&lt;property&gt;</w:t>
       </w:r>
     </w:p>
@@ -1887,11 +1560,7 @@
         <w:spacing w:before="0" w:after="0"/>
         <w:ind w:left="720" w:right="0" w:hanging="0"/>
         <w:jc w:val="both"/>
-        <w:rPr>
-          <w:i/>
-          <w:i/>
-          <w:iCs/>
-        </w:rPr>
+        <w:rPr/>
       </w:pPr>
       <w:r>
         <w:rPr>
@@ -1909,11 +1578,7 @@
         <w:spacing w:before="0" w:after="0"/>
         <w:ind w:left="720" w:right="0" w:hanging="0"/>
         <w:jc w:val="both"/>
-        <w:rPr>
-          <w:i/>
-          <w:i/>
-          <w:iCs/>
-        </w:rPr>
+        <w:rPr/>
       </w:pPr>
       <w:r>
         <w:rPr>
@@ -1947,11 +1612,7 @@
         <w:spacing w:before="0" w:after="0"/>
         <w:ind w:left="720" w:right="0" w:hanging="0"/>
         <w:jc w:val="both"/>
-        <w:rPr>
-          <w:i/>
-          <w:i/>
-          <w:iCs/>
-        </w:rPr>
+        <w:rPr/>
       </w:pPr>
       <w:r>
         <w:rPr>
@@ -1969,11 +1630,7 @@
         <w:spacing w:before="0" w:after="0"/>
         <w:ind w:left="720" w:right="0" w:hanging="0"/>
         <w:jc w:val="both"/>
-        <w:rPr>
-          <w:i/>
-          <w:i/>
-          <w:iCs/>
-        </w:rPr>
+        <w:rPr/>
       </w:pPr>
       <w:r>
         <w:rPr>
@@ -1990,20 +1647,844 @@
         <w:spacing w:before="0" w:after="0"/>
         <w:ind w:left="720" w:right="0" w:hanging="0"/>
         <w:jc w:val="both"/>
-        <w:rPr>
-          <w:i w:val="false"/>
-          <w:i w:val="false"/>
-          <w:iCs w:val="false"/>
-        </w:rPr>
-      </w:pPr>
-      <w:r>
-        <w:rPr>
-          <w:b/>
-          <w:i w:val="false"/>
-          <w:iCs w:val="false"/>
-        </w:rPr>
-        <w:t>3.</w:t>
-      </w:r>
+        <w:rPr/>
+      </w:pPr>
+      <w:r>
+        <w:rPr>
+          <w:b/>
+          <w:i w:val="false"/>
+          <w:iCs w:val="false"/>
+        </w:rPr>
+        <w:t>3.5:</w:t>
+      </w:r>
+      <w:r>
+        <w:rPr>
+          <w:i w:val="false"/>
+          <w:iCs w:val="false"/>
+        </w:rPr>
+        <w:t xml:space="preserve"> Se ha editado el fichero yarn</w:t>
+      </w:r>
+      <w:r>
+        <w:rPr>
+          <w:i/>
+          <w:iCs/>
+        </w:rPr>
+        <w:t>-site.xml</w:t>
+      </w:r>
+      <w:r>
+        <w:rPr>
+          <w:i w:val="false"/>
+          <w:iCs w:val="false"/>
+        </w:rPr>
+        <w:t xml:space="preserve"> y se han introducido algunas propiedades </w:t>
+      </w:r>
+      <w:r>
+        <w:rPr>
+          <w:i/>
+          <w:iCs/>
+        </w:rPr>
+        <w:t xml:space="preserve"> </w:t>
+      </w:r>
+      <w:r>
+        <w:rPr>
+          <w:i w:val="false"/>
+          <w:iCs w:val="false"/>
+        </w:rPr>
+        <w:t>para arrancar los servicios auxiliares del nodemanager de yarn.</w:t>
+      </w:r>
+    </w:p>
+    <w:p>
+      <w:pPr>
+        <w:pStyle w:val="Normal"/>
+        <w:spacing w:before="0" w:after="0"/>
+        <w:ind w:left="720" w:right="0" w:hanging="0"/>
+        <w:jc w:val="both"/>
+        <w:rPr/>
+      </w:pPr>
+      <w:r>
+        <w:rPr>
+          <w:i w:val="false"/>
+          <w:iCs w:val="false"/>
+        </w:rPr>
+        <w:tab/>
+        <w:t>&lt;property&gt;</w:t>
+      </w:r>
+    </w:p>
+    <w:p>
+      <w:pPr>
+        <w:pStyle w:val="Normal"/>
+        <w:spacing w:before="0" w:after="0"/>
+        <w:ind w:left="720" w:right="0" w:hanging="0"/>
+        <w:jc w:val="both"/>
+        <w:rPr/>
+      </w:pPr>
+      <w:r>
+        <w:rPr>
+          <w:i w:val="false"/>
+          <w:iCs w:val="false"/>
+        </w:rPr>
+        <w:tab/>
+        <w:tab/>
+        <w:t>&lt;name&gt;yarn.nodemanager.aux-services&lt;/name&gt;</w:t>
+      </w:r>
+    </w:p>
+    <w:p>
+      <w:pPr>
+        <w:pStyle w:val="Normal"/>
+        <w:spacing w:before="0" w:after="0"/>
+        <w:ind w:left="720" w:right="0" w:hanging="0"/>
+        <w:jc w:val="both"/>
+        <w:rPr/>
+      </w:pPr>
+      <w:r>
+        <w:rPr>
+          <w:i w:val="false"/>
+          <w:iCs w:val="false"/>
+        </w:rPr>
+        <w:tab/>
+        <w:tab/>
+        <w:t>&lt;value&gt;mapreduce_shuffle&lt;/value&gt;</w:t>
+      </w:r>
+    </w:p>
+    <w:p>
+      <w:pPr>
+        <w:pStyle w:val="Normal"/>
+        <w:spacing w:before="0" w:after="0"/>
+        <w:ind w:left="720" w:right="0" w:hanging="0"/>
+        <w:jc w:val="both"/>
+        <w:rPr/>
+      </w:pPr>
+      <w:r>
+        <w:rPr>
+          <w:i w:val="false"/>
+          <w:iCs w:val="false"/>
+        </w:rPr>
+        <w:tab/>
+        <w:t>&lt;/property&gt;</w:t>
+      </w:r>
+    </w:p>
+    <w:p>
+      <w:pPr>
+        <w:pStyle w:val="Normal"/>
+        <w:spacing w:before="0" w:after="0"/>
+        <w:ind w:left="720" w:right="0" w:hanging="0"/>
+        <w:jc w:val="both"/>
+        <w:rPr/>
+      </w:pPr>
+      <w:r>
+        <w:rPr>
+          <w:i w:val="false"/>
+          <w:iCs w:val="false"/>
+        </w:rPr>
+        <w:tab/>
+        <w:t>&lt;property&gt;</w:t>
+      </w:r>
+    </w:p>
+    <w:p>
+      <w:pPr>
+        <w:pStyle w:val="Normal"/>
+        <w:spacing w:before="0" w:after="0"/>
+        <w:ind w:left="720" w:right="0" w:hanging="0"/>
+        <w:jc w:val="both"/>
+        <w:rPr/>
+      </w:pPr>
+      <w:r>
+        <w:rPr>
+          <w:i w:val="false"/>
+          <w:iCs w:val="false"/>
+        </w:rPr>
+        <w:tab/>
+        <w:tab/>
+        <w:t xml:space="preserve">&lt;name&gt;yarn.nodemanager.auxservices.mapreduce.shuffle.class </w:t>
+        <w:tab/>
+        <w:tab/>
+        <w:tab/>
+        <w:t>&lt;/name&gt;</w:t>
+      </w:r>
+    </w:p>
+    <w:p>
+      <w:pPr>
+        <w:pStyle w:val="Normal"/>
+        <w:spacing w:before="0" w:after="0"/>
+        <w:ind w:left="720" w:right="0" w:hanging="0"/>
+        <w:jc w:val="both"/>
+        <w:rPr/>
+      </w:pPr>
+      <w:r>
+        <w:rPr>
+          <w:i w:val="false"/>
+          <w:iCs w:val="false"/>
+        </w:rPr>
+        <w:tab/>
+        <w:tab/>
+        <w:t>&lt;value&gt;org.apache.hadoop.mapred.ShuffleHandler&lt;/value&gt;</w:t>
+      </w:r>
+    </w:p>
+    <w:p>
+      <w:pPr>
+        <w:pStyle w:val="Normal"/>
+        <w:spacing w:before="0" w:after="0"/>
+        <w:ind w:left="720" w:right="0" w:hanging="0"/>
+        <w:jc w:val="both"/>
+        <w:rPr/>
+      </w:pPr>
+      <w:r>
+        <w:rPr>
+          <w:i w:val="false"/>
+          <w:iCs w:val="false"/>
+        </w:rPr>
+        <w:tab/>
+        <w:t>&lt;/property&gt;</w:t>
+      </w:r>
+    </w:p>
+    <w:p>
+      <w:pPr>
+        <w:pStyle w:val="Normal"/>
+        <w:spacing w:before="0" w:after="0"/>
+        <w:ind w:left="720" w:right="0" w:hanging="0"/>
+        <w:jc w:val="both"/>
+        <w:rPr/>
+      </w:pPr>
+      <w:r>
+        <w:rPr>
+          <w:b/>
+          <w:i w:val="false"/>
+          <w:iCs w:val="false"/>
+        </w:rPr>
+        <w:t>3.6:</w:t>
+      </w:r>
+      <w:r>
+        <w:rPr>
+          <w:i w:val="false"/>
+          <w:iCs w:val="false"/>
+        </w:rPr>
+        <w:t xml:space="preserve"> Se ha hecho una copia del mapred-site.xml.template en otro fichero en la misma carpeta llamado mapred-site.xml. Allí será donde añadiremos el framework de MapReduce, en nuestro caso YARN: </w:t>
+      </w:r>
+    </w:p>
+    <w:p>
+      <w:pPr>
+        <w:pStyle w:val="Normal"/>
+        <w:spacing w:before="0" w:after="0"/>
+        <w:ind w:left="720" w:right="0" w:hanging="0"/>
+        <w:jc w:val="both"/>
+        <w:rPr/>
+      </w:pPr>
+      <w:r>
+        <w:rPr>
+          <w:i w:val="false"/>
+          <w:iCs w:val="false"/>
+        </w:rPr>
+        <w:tab/>
+        <w:t>&lt;property&gt;</w:t>
+      </w:r>
+    </w:p>
+    <w:p>
+      <w:pPr>
+        <w:pStyle w:val="Normal"/>
+        <w:spacing w:before="0" w:after="0"/>
+        <w:ind w:left="720" w:right="0" w:hanging="0"/>
+        <w:jc w:val="both"/>
+        <w:rPr>
+          <w:i w:val="false"/>
+          <w:i w:val="false"/>
+          <w:iCs w:val="false"/>
+        </w:rPr>
+      </w:pPr>
+      <w:r>
+        <w:rPr>
+          <w:i w:val="false"/>
+          <w:iCs w:val="false"/>
+        </w:rPr>
+        <w:tab/>
+        <w:tab/>
+        <w:t>&lt;name&gt;mapreduce.framework.name&lt;/name&gt;</w:t>
+      </w:r>
+    </w:p>
+    <w:p>
+      <w:pPr>
+        <w:pStyle w:val="Normal"/>
+        <w:spacing w:before="0" w:after="0"/>
+        <w:ind w:left="720" w:right="0" w:hanging="0"/>
+        <w:jc w:val="both"/>
+        <w:rPr>
+          <w:i w:val="false"/>
+          <w:i w:val="false"/>
+          <w:iCs w:val="false"/>
+        </w:rPr>
+      </w:pPr>
+      <w:r>
+        <w:rPr>
+          <w:i w:val="false"/>
+          <w:iCs w:val="false"/>
+        </w:rPr>
+        <w:tab/>
+        <w:tab/>
+        <w:t>&lt;value&gt;yarn&lt;/value&gt;</w:t>
+      </w:r>
+    </w:p>
+    <w:p>
+      <w:pPr>
+        <w:pStyle w:val="Normal"/>
+        <w:spacing w:before="0" w:after="0"/>
+        <w:ind w:left="720" w:right="0" w:hanging="0"/>
+        <w:jc w:val="both"/>
+        <w:rPr>
+          <w:i w:val="false"/>
+          <w:i w:val="false"/>
+          <w:iCs w:val="false"/>
+        </w:rPr>
+      </w:pPr>
+      <w:r>
+        <w:rPr>
+          <w:i w:val="false"/>
+          <w:iCs w:val="false"/>
+        </w:rPr>
+        <w:tab/>
+        <w:t>&lt;/property&gt;</w:t>
+      </w:r>
+    </w:p>
+    <w:p>
+      <w:pPr>
+        <w:pStyle w:val="Normal"/>
+        <w:spacing w:before="0" w:after="0"/>
+        <w:ind w:left="720" w:right="0" w:hanging="0"/>
+        <w:jc w:val="both"/>
+        <w:rPr>
+          <w:i w:val="false"/>
+          <w:i w:val="false"/>
+          <w:iCs w:val="false"/>
+        </w:rPr>
+      </w:pPr>
+      <w:r>
+        <w:rPr>
+          <w:b/>
+          <w:i w:val="false"/>
+          <w:iCs w:val="false"/>
+        </w:rPr>
+        <w:t>3.7:</w:t>
+      </w:r>
+      <w:r>
+        <w:rPr>
+          <w:i w:val="false"/>
+          <w:iCs w:val="false"/>
+        </w:rPr>
+        <w:t xml:space="preserve"> Se ha editado el fichero hadoop-env.sh para introducir correctamente la ruta a JAVA. Así pues, se ha reemplazado la línea de </w:t>
+      </w:r>
+      <w:r>
+        <w:rPr>
+          <w:i/>
+          <w:iCs/>
+        </w:rPr>
+        <w:t xml:space="preserve">export JAVA_HOME = {{JAVA_HOME}} </w:t>
+      </w:r>
+      <w:r>
+        <w:rPr>
+          <w:i w:val="false"/>
+          <w:iCs w:val="false"/>
+        </w:rPr>
+        <w:t>con la ruta real de JAVA.</w:t>
+      </w:r>
+    </w:p>
+    <w:p>
+      <w:pPr>
+        <w:pStyle w:val="Normal"/>
+        <w:spacing w:before="0" w:after="0"/>
+        <w:rPr>
+          <w:b/>
+          <w:b/>
+          <w:color w:val="351C75"/>
+        </w:rPr>
+      </w:pPr>
+      <w:r>
+        <w:rPr>
+          <w:b/>
+          <w:color w:val="351C75"/>
+        </w:rPr>
+      </w:r>
+    </w:p>
+    <w:p>
+      <w:pPr>
+        <w:pStyle w:val="Normal"/>
+        <w:spacing w:before="0" w:after="0"/>
+        <w:rPr/>
+      </w:pPr>
+      <w:r>
+        <w:rPr>
+          <w:b/>
+          <w:color w:val="351C75"/>
+        </w:rPr>
+        <w:t xml:space="preserve">Paso </w:t>
+      </w:r>
+      <w:r>
+        <w:rPr>
+          <w:b/>
+          <w:color w:val="351C75"/>
+        </w:rPr>
+        <w:t>4</w:t>
+      </w:r>
+      <w:r>
+        <w:rPr>
+          <w:b/>
+          <w:color w:val="351C75"/>
+        </w:rPr>
+        <w:t>.</w:t>
+      </w:r>
+      <w:r>
+        <w:rPr>
+          <w:color w:val="351C75"/>
+        </w:rPr>
+        <w:t xml:space="preserve"> </w:t>
+      </w:r>
+      <w:r>
+        <w:rPr>
+          <w:color w:val="351C75"/>
+        </w:rPr>
+        <w:t>Se han fijado las variables de entorno que HADOOP necesita:</w:t>
+      </w:r>
+    </w:p>
+    <w:p>
+      <w:pPr>
+        <w:pStyle w:val="Normal"/>
+        <w:spacing w:before="0" w:after="0"/>
+        <w:rPr/>
+      </w:pPr>
+      <w:r>
+        <w:rPr>
+          <w:b/>
+          <w:color w:val="351C75"/>
+        </w:rPr>
+        <w:t>¿Cómo?</w:t>
+      </w:r>
+      <w:r>
+        <w:rPr>
+          <w:color w:val="351C75"/>
+        </w:rPr>
+        <w:t xml:space="preserve"> </w:t>
+      </w:r>
+    </w:p>
+    <w:p>
+      <w:pPr>
+        <w:pStyle w:val="Normal"/>
+        <w:spacing w:before="0" w:after="0"/>
+        <w:ind w:left="720" w:right="0" w:hanging="0"/>
+        <w:jc w:val="both"/>
+        <w:rPr/>
+      </w:pPr>
+      <w:r>
+        <w:rPr>
+          <w:b/>
+        </w:rPr>
+        <w:t>4</w:t>
+      </w:r>
+      <w:r>
+        <w:rPr>
+          <w:b/>
+        </w:rPr>
+        <w:t>.1:</w:t>
+      </w:r>
+      <w:r>
+        <w:rPr/>
+        <w:t xml:space="preserve"> </w:t>
+      </w:r>
+      <w:r>
+        <w:rPr/>
+        <w:t xml:space="preserve">Se ha editado el fichero .bashrc de la carpeta home de Ubuntu y se han añadido las siguientes variables de entorno: </w:t>
+      </w:r>
+    </w:p>
+    <w:p>
+      <w:pPr>
+        <w:pStyle w:val="Normal"/>
+        <w:numPr>
+          <w:ilvl w:val="0"/>
+          <w:numId w:val="3"/>
+        </w:numPr>
+        <w:spacing w:before="0" w:after="0"/>
+        <w:jc w:val="both"/>
+        <w:rPr/>
+      </w:pPr>
+      <w:r>
+        <w:rPr>
+          <w:b/>
+          <w:bCs/>
+        </w:rPr>
+        <w:t>HADOOP_HOME</w:t>
+      </w:r>
+      <w:r>
+        <w:rPr>
+          <w:b w:val="false"/>
+          <w:bCs w:val="false"/>
+        </w:rPr>
+        <w:t xml:space="preserve"> – Ruta a la carpeta de instalación de Hadoop</w:t>
+      </w:r>
+    </w:p>
+    <w:p>
+      <w:pPr>
+        <w:pStyle w:val="Normal"/>
+        <w:numPr>
+          <w:ilvl w:val="0"/>
+          <w:numId w:val="3"/>
+        </w:numPr>
+        <w:spacing w:before="0" w:after="0"/>
+        <w:jc w:val="both"/>
+        <w:rPr/>
+      </w:pPr>
+      <w:r>
+        <w:rPr>
+          <w:b/>
+          <w:bCs/>
+        </w:rPr>
+        <w:t>HADOOP_CONF_DIR</w:t>
+      </w:r>
+      <w:r>
+        <w:rPr>
+          <w:b w:val="false"/>
+          <w:bCs w:val="false"/>
+        </w:rPr>
+        <w:t xml:space="preserve">  - Ruta a la carpeta de configuración de Hadoop</w:t>
+      </w:r>
+    </w:p>
+    <w:p>
+      <w:pPr>
+        <w:pStyle w:val="Normal"/>
+        <w:numPr>
+          <w:ilvl w:val="0"/>
+          <w:numId w:val="3"/>
+        </w:numPr>
+        <w:spacing w:before="0" w:after="0"/>
+        <w:jc w:val="both"/>
+        <w:rPr/>
+      </w:pPr>
+      <w:r>
+        <w:rPr>
+          <w:b/>
+          <w:bCs/>
+        </w:rPr>
+        <w:t>HADOOP_MAPRED_HOME</w:t>
+      </w:r>
+      <w:r>
+        <w:rPr>
+          <w:b w:val="false"/>
+          <w:bCs w:val="false"/>
+        </w:rPr>
+        <w:t xml:space="preserve"> – Ruta del MapReduce</w:t>
+      </w:r>
+    </w:p>
+    <w:p>
+      <w:pPr>
+        <w:pStyle w:val="Normal"/>
+        <w:numPr>
+          <w:ilvl w:val="0"/>
+          <w:numId w:val="3"/>
+        </w:numPr>
+        <w:spacing w:before="0" w:after="0"/>
+        <w:jc w:val="both"/>
+        <w:rPr/>
+      </w:pPr>
+      <w:r>
+        <w:rPr>
+          <w:b/>
+          <w:bCs/>
+        </w:rPr>
+        <w:t>HADOOP_COMMON_HOME</w:t>
+      </w:r>
+      <w:r>
+        <w:rPr>
+          <w:b w:val="false"/>
+          <w:bCs w:val="false"/>
+        </w:rPr>
+        <w:t xml:space="preserve">  - Ruta del Common</w:t>
+      </w:r>
+    </w:p>
+    <w:p>
+      <w:pPr>
+        <w:pStyle w:val="Normal"/>
+        <w:numPr>
+          <w:ilvl w:val="0"/>
+          <w:numId w:val="3"/>
+        </w:numPr>
+        <w:spacing w:before="0" w:after="0"/>
+        <w:jc w:val="both"/>
+        <w:rPr/>
+      </w:pPr>
+      <w:r>
+        <w:rPr>
+          <w:b/>
+          <w:bCs/>
+        </w:rPr>
+        <w:t>HADOOP_HDFS_HOME</w:t>
+      </w:r>
+      <w:r>
+        <w:rPr>
+          <w:b w:val="false"/>
+          <w:bCs w:val="false"/>
+        </w:rPr>
+        <w:t xml:space="preserve"> – Ruta del HDFS</w:t>
+      </w:r>
+    </w:p>
+    <w:p>
+      <w:pPr>
+        <w:pStyle w:val="Normal"/>
+        <w:numPr>
+          <w:ilvl w:val="0"/>
+          <w:numId w:val="3"/>
+        </w:numPr>
+        <w:spacing w:before="0" w:after="0"/>
+        <w:jc w:val="both"/>
+        <w:rPr/>
+      </w:pPr>
+      <w:r>
+        <w:rPr>
+          <w:b/>
+          <w:bCs/>
+        </w:rPr>
+        <w:t>YARN_HOME</w:t>
+      </w:r>
+      <w:r>
+        <w:rPr>
+          <w:b w:val="false"/>
+          <w:bCs w:val="false"/>
+        </w:rPr>
+        <w:t xml:space="preserve"> – Ruta de Yarn</w:t>
+      </w:r>
+    </w:p>
+    <w:p>
+      <w:pPr>
+        <w:pStyle w:val="Normal"/>
+        <w:numPr>
+          <w:ilvl w:val="0"/>
+          <w:numId w:val="3"/>
+        </w:numPr>
+        <w:spacing w:before="0" w:after="0"/>
+        <w:jc w:val="both"/>
+        <w:rPr/>
+      </w:pPr>
+      <w:r>
+        <w:rPr>
+          <w:b/>
+          <w:bCs/>
+        </w:rPr>
+        <w:t>HADOOP_COMMON_LIB_NATIVE_DIR</w:t>
+      </w:r>
+      <w:r>
+        <w:rPr>
+          <w:b w:val="false"/>
+          <w:bCs w:val="false"/>
+        </w:rPr>
+        <w:t xml:space="preserve"> – Ruta a </w:t>
+      </w:r>
+      <w:r>
+        <w:rPr>
+          <w:b w:val="false"/>
+          <w:bCs w:val="false"/>
+        </w:rPr>
+        <w:t>librería</w:t>
+      </w:r>
+      <w:r>
+        <w:rPr>
+          <w:b w:val="false"/>
+          <w:bCs w:val="false"/>
+        </w:rPr>
+        <w:t xml:space="preserve"> nativa de Hadoop</w:t>
+      </w:r>
+    </w:p>
+    <w:p>
+      <w:pPr>
+        <w:pStyle w:val="Normal"/>
+        <w:numPr>
+          <w:ilvl w:val="0"/>
+          <w:numId w:val="3"/>
+        </w:numPr>
+        <w:spacing w:before="0" w:after="0"/>
+        <w:jc w:val="both"/>
+        <w:rPr/>
+      </w:pPr>
+      <w:r>
+        <w:rPr>
+          <w:b/>
+          <w:bCs/>
+        </w:rPr>
+        <w:t>HADOOP_OPTS</w:t>
+      </w:r>
+      <w:r>
+        <w:rPr>
+          <w:b w:val="false"/>
+          <w:bCs w:val="false"/>
+        </w:rPr>
+        <w:t xml:space="preserve"> – Opciones de Hadoop</w:t>
+      </w:r>
+    </w:p>
+    <w:p>
+      <w:pPr>
+        <w:pStyle w:val="Normal"/>
+        <w:numPr>
+          <w:ilvl w:val="0"/>
+          <w:numId w:val="4"/>
+        </w:numPr>
+        <w:spacing w:before="0" w:after="0"/>
+        <w:jc w:val="both"/>
+        <w:rPr/>
+      </w:pPr>
+      <w:r>
+        <w:rPr>
+          <w:b/>
+          <w:bCs/>
+        </w:rPr>
+        <w:t>JAVA_HOME</w:t>
+      </w:r>
+      <w:r>
+        <w:rPr>
+          <w:b w:val="false"/>
+          <w:bCs w:val="false"/>
+        </w:rPr>
+        <w:t xml:space="preserve"> – Ruta a la instalación de JAVA</w:t>
+      </w:r>
+    </w:p>
+    <w:p>
+      <w:pPr>
+        <w:pStyle w:val="Normal"/>
+        <w:numPr>
+          <w:ilvl w:val="0"/>
+          <w:numId w:val="5"/>
+        </w:numPr>
+        <w:spacing w:before="0" w:after="0"/>
+        <w:jc w:val="both"/>
+        <w:rPr/>
+      </w:pPr>
+      <w:r>
+        <w:rPr>
+          <w:b/>
+          <w:bCs/>
+        </w:rPr>
+        <w:t>HADOOP_PID_DIR</w:t>
+      </w:r>
+      <w:r>
+        <w:rPr>
+          <w:b w:val="false"/>
+          <w:bCs w:val="false"/>
+        </w:rPr>
+        <w:t xml:space="preserve"> – Ruta al PID de Hadoop</w:t>
+      </w:r>
+    </w:p>
+    <w:p>
+      <w:pPr>
+        <w:pStyle w:val="Normal"/>
+        <w:spacing w:before="0" w:after="0"/>
+        <w:ind w:left="720" w:right="0" w:hanging="0"/>
+        <w:jc w:val="both"/>
+        <w:rPr/>
+      </w:pPr>
+      <w:r>
+        <w:rPr>
+          <w:b/>
+        </w:rPr>
+        <w:t>4.2.</w:t>
+      </w:r>
+      <w:r>
+        <w:rPr>
+          <w:b/>
+        </w:rPr>
+        <w:t>:</w:t>
+      </w:r>
+      <w:r>
+        <w:rPr/>
+        <w:t xml:space="preserve"> </w:t>
+      </w:r>
+      <w:r>
+        <w:rPr/>
+        <w:t xml:space="preserve">Para que los cambios surtan efecto, una vez cerrado el fichero .bashrc, se debe ejecutar el comando </w:t>
+      </w:r>
+      <w:r>
+        <w:rPr>
+          <w:i/>
+          <w:iCs/>
+        </w:rPr>
+        <w:t>source .bashrc</w:t>
+      </w:r>
+      <w:r>
+        <w:rPr>
+          <w:i w:val="false"/>
+          <w:iCs w:val="false"/>
+        </w:rPr>
+        <w:t xml:space="preserve">. </w:t>
+      </w:r>
+    </w:p>
+    <w:p>
+      <w:pPr>
+        <w:pStyle w:val="Normal"/>
+        <w:spacing w:before="0" w:after="0"/>
+        <w:ind w:left="720" w:right="0" w:hanging="0"/>
+        <w:jc w:val="both"/>
+        <w:rPr>
+          <w:i w:val="false"/>
+          <w:i w:val="false"/>
+          <w:iCs w:val="false"/>
+        </w:rPr>
+      </w:pPr>
+      <w:r>
+        <w:rPr/>
+      </w:r>
+    </w:p>
+    <w:p>
+      <w:pPr>
+        <w:pStyle w:val="Normal"/>
+        <w:spacing w:before="0" w:after="0"/>
+        <w:rPr/>
+      </w:pPr>
+      <w:r>
+        <w:rPr>
+          <w:b/>
+          <w:color w:val="351C75"/>
+        </w:rPr>
+        <w:t xml:space="preserve">Paso </w:t>
+      </w:r>
+      <w:r>
+        <w:rPr>
+          <w:b/>
+          <w:color w:val="351C75"/>
+        </w:rPr>
+        <w:t>5.</w:t>
+      </w:r>
+      <w:r>
+        <w:rPr>
+          <w:color w:val="351C75"/>
+        </w:rPr>
+        <w:t xml:space="preserve"> </w:t>
+      </w:r>
+      <w:r>
+        <w:rPr>
+          <w:color w:val="351C75"/>
+        </w:rPr>
+        <w:t>Se ha formateado el NameNode:</w:t>
+      </w:r>
+    </w:p>
+    <w:p>
+      <w:pPr>
+        <w:pStyle w:val="Normal"/>
+        <w:spacing w:before="0" w:after="0"/>
+        <w:rPr/>
+      </w:pPr>
+      <w:r>
+        <w:rPr>
+          <w:b/>
+          <w:color w:val="351C75"/>
+        </w:rPr>
+        <w:t>¿Cómo?</w:t>
+      </w:r>
+      <w:r>
+        <w:rPr>
+          <w:color w:val="351C75"/>
+        </w:rPr>
+        <w:t xml:space="preserve"> </w:t>
+      </w:r>
+    </w:p>
+    <w:p>
+      <w:pPr>
+        <w:pStyle w:val="Normal"/>
+        <w:spacing w:before="0" w:after="0"/>
+        <w:ind w:left="720" w:right="0" w:hanging="0"/>
+        <w:jc w:val="both"/>
+        <w:rPr/>
+      </w:pPr>
       <w:r>
         <w:rPr>
           <w:b/>
@@ -2018,40 +2499,168 @@
           <w:i w:val="false"/>
           <w:iCs w:val="false"/>
         </w:rPr>
+        <w:t>.1:</w:t>
+      </w:r>
+      <w:r>
+        <w:rPr>
+          <w:i w:val="false"/>
+          <w:iCs w:val="false"/>
+        </w:rPr>
+        <w:t xml:space="preserve"> </w:t>
+      </w:r>
+      <w:r>
+        <w:rPr>
+          <w:i w:val="false"/>
+          <w:iCs w:val="false"/>
+        </w:rPr>
+        <w:t>cd a HADOOP_HOME</w:t>
+      </w:r>
+    </w:p>
+    <w:p>
+      <w:pPr>
+        <w:pStyle w:val="Normal"/>
+        <w:spacing w:before="0" w:after="0"/>
+        <w:ind w:left="720" w:right="0" w:hanging="0"/>
+        <w:jc w:val="both"/>
+        <w:rPr/>
+      </w:pPr>
+      <w:r>
+        <w:rPr>
+          <w:b/>
+          <w:bCs/>
+          <w:i w:val="false"/>
+          <w:iCs w:val="false"/>
+        </w:rPr>
+        <w:t xml:space="preserve">5.2: </w:t>
+      </w:r>
+      <w:r>
+        <w:rPr>
+          <w:b w:val="false"/>
+          <w:bCs w:val="false"/>
+          <w:i w:val="false"/>
+          <w:iCs w:val="false"/>
+        </w:rPr>
+        <w:t xml:space="preserve">Se ha ejecutado: </w:t>
+      </w:r>
+      <w:r>
+        <w:rPr>
+          <w:b w:val="false"/>
+          <w:bCs w:val="false"/>
+          <w:i/>
+          <w:iCs/>
+        </w:rPr>
+        <w:t>bin/hadoop namenode -format –</w:t>
+      </w:r>
+      <w:r>
+        <w:rPr>
+          <w:b w:val="false"/>
+          <w:bCs w:val="false"/>
+          <w:i w:val="false"/>
+          <w:iCs w:val="false"/>
+        </w:rPr>
+        <w:t xml:space="preserve"> Si en la ristra de mensajes aparece el mensaje “namenode has been successfully formatted” significa que todo está bien configurado. </w:t>
+      </w:r>
+    </w:p>
+    <w:p>
+      <w:pPr>
+        <w:pStyle w:val="Normal"/>
+        <w:spacing w:before="0" w:after="0"/>
+        <w:rPr/>
+      </w:pPr>
+      <w:r>
+        <w:rPr>
+          <w:b/>
+          <w:color w:val="351C75"/>
+        </w:rPr>
+        <w:t xml:space="preserve">Paso </w:t>
+      </w:r>
+      <w:r>
+        <w:rPr>
+          <w:b/>
+          <w:color w:val="351C75"/>
+        </w:rPr>
+        <w:t>6</w:t>
+      </w:r>
+      <w:r>
+        <w:rPr>
+          <w:b/>
+          <w:color w:val="351C75"/>
+        </w:rPr>
+        <w:t>.</w:t>
+      </w:r>
+      <w:r>
+        <w:rPr>
+          <w:color w:val="351C75"/>
+        </w:rPr>
+        <w:t xml:space="preserve"> </w:t>
+      </w:r>
+      <w:r>
+        <w:rPr>
+          <w:color w:val="351C75"/>
+        </w:rPr>
+        <w:t xml:space="preserve">Se ha </w:t>
+      </w:r>
+      <w:r>
+        <w:rPr>
+          <w:color w:val="351C75"/>
+        </w:rPr>
+        <w:t>arrancado y probado Hadoop</w:t>
+      </w:r>
+      <w:r>
+        <w:rPr>
+          <w:color w:val="351C75"/>
+        </w:rPr>
         <w:t>:</w:t>
       </w:r>
-      <w:r>
-        <w:rPr>
-          <w:i w:val="false"/>
-          <w:iCs w:val="false"/>
+    </w:p>
+    <w:p>
+      <w:pPr>
+        <w:pStyle w:val="Normal"/>
+        <w:spacing w:before="0" w:after="0"/>
+        <w:rPr/>
+      </w:pPr>
+      <w:r>
+        <w:rPr>
+          <w:b/>
+          <w:color w:val="351C75"/>
+        </w:rPr>
+        <w:t>¿Cómo?</w:t>
+      </w:r>
+      <w:r>
+        <w:rPr>
+          <w:color w:val="351C75"/>
         </w:rPr>
         <w:t xml:space="preserve"> </w:t>
       </w:r>
-      <w:r>
-        <w:rPr>
-          <w:i w:val="false"/>
-          <w:iCs w:val="false"/>
-        </w:rPr>
-        <w:t>Se ha editado el fichero yarn</w:t>
-      </w:r>
-      <w:r>
-        <w:rPr>
-          <w:i/>
-          <w:iCs/>
-        </w:rPr>
-        <w:t>-site.xml</w:t>
-      </w:r>
-      <w:r>
-        <w:rPr>
-          <w:i w:val="false"/>
-          <w:iCs w:val="false"/>
-        </w:rPr>
-        <w:t xml:space="preserve"> y se han introducido algunas propiedades </w:t>
-      </w:r>
-      <w:r>
-        <w:rPr>
-          <w:i/>
-          <w:iCs/>
+    </w:p>
+    <w:p>
+      <w:pPr>
+        <w:pStyle w:val="Normal"/>
+        <w:spacing w:before="0" w:after="0"/>
+        <w:ind w:left="720" w:right="0" w:hanging="0"/>
+        <w:jc w:val="both"/>
+        <w:rPr/>
+      </w:pPr>
+      <w:r>
+        <w:rPr>
+          <w:b/>
+          <w:i w:val="false"/>
+          <w:iCs w:val="false"/>
+        </w:rPr>
+        <w:t>6</w:t>
+      </w:r>
+      <w:r>
+        <w:rPr>
+          <w:b/>
+          <w:i w:val="false"/>
+          <w:iCs w:val="false"/>
+        </w:rPr>
+        <w:t>.1:</w:t>
+      </w:r>
+      <w:r>
+        <w:rPr>
+          <w:i w:val="false"/>
+          <w:iCs w:val="false"/>
         </w:rPr>
         <w:t xml:space="preserve"> </w:t>
       </w:r>
@@ -2060,208 +2669,256 @@
           <w:i w:val="false"/>
           <w:iCs w:val="false"/>
         </w:rPr>
-        <w:t>para arrancar los servicios auxiliares del nodemanager de yarn.</w:t>
-      </w:r>
-    </w:p>
-    <w:p>
-      <w:pPr>
-        <w:pStyle w:val="Normal"/>
-        <w:spacing w:before="0" w:after="0"/>
-        <w:ind w:left="720" w:right="0" w:hanging="0"/>
-        <w:jc w:val="both"/>
-        <w:rPr>
-          <w:i w:val="false"/>
-          <w:i w:val="false"/>
-          <w:iCs w:val="false"/>
-        </w:rPr>
-      </w:pPr>
-      <w:r>
-        <w:rPr>
-          <w:i w:val="false"/>
-          <w:iCs w:val="false"/>
-        </w:rPr>
-        <w:tab/>
-        <w:t>&lt;property&gt;</w:t>
-      </w:r>
-    </w:p>
-    <w:p>
-      <w:pPr>
-        <w:pStyle w:val="Normal"/>
-        <w:spacing w:before="0" w:after="0"/>
-        <w:ind w:left="720" w:right="0" w:hanging="0"/>
-        <w:jc w:val="both"/>
-        <w:rPr>
-          <w:i w:val="false"/>
-          <w:i w:val="false"/>
-          <w:iCs w:val="false"/>
-        </w:rPr>
-      </w:pPr>
-      <w:r>
-        <w:rPr>
-          <w:i w:val="false"/>
-          <w:iCs w:val="false"/>
-        </w:rPr>
-        <w:tab/>
-        <w:tab/>
-        <w:t>&lt;name&gt;yarn.nodemanager.aux-services&lt;/name&gt;</w:t>
-      </w:r>
-    </w:p>
-    <w:p>
-      <w:pPr>
-        <w:pStyle w:val="Normal"/>
-        <w:spacing w:before="0" w:after="0"/>
-        <w:ind w:left="720" w:right="0" w:hanging="0"/>
-        <w:jc w:val="both"/>
-        <w:rPr>
-          <w:i w:val="false"/>
-          <w:i w:val="false"/>
-          <w:iCs w:val="false"/>
-        </w:rPr>
-      </w:pPr>
-      <w:r>
-        <w:rPr>
-          <w:i w:val="false"/>
-          <w:iCs w:val="false"/>
-        </w:rPr>
-        <w:tab/>
-        <w:tab/>
-        <w:t>&lt;value&gt;mapreduce_shuffle&lt;/value&gt;</w:t>
-      </w:r>
-    </w:p>
-    <w:p>
-      <w:pPr>
-        <w:pStyle w:val="Normal"/>
-        <w:spacing w:before="0" w:after="0"/>
-        <w:ind w:left="720" w:right="0" w:hanging="0"/>
-        <w:jc w:val="both"/>
-        <w:rPr>
-          <w:i w:val="false"/>
-          <w:i w:val="false"/>
-          <w:iCs w:val="false"/>
-        </w:rPr>
-      </w:pPr>
-      <w:r>
-        <w:rPr>
-          <w:i w:val="false"/>
-          <w:iCs w:val="false"/>
-        </w:rPr>
-        <w:tab/>
-        <w:t>&lt;/property&gt;</w:t>
-      </w:r>
-    </w:p>
-    <w:p>
-      <w:pPr>
-        <w:pStyle w:val="Normal"/>
-        <w:spacing w:before="0" w:after="0"/>
-        <w:ind w:left="720" w:right="0" w:hanging="0"/>
-        <w:jc w:val="both"/>
-        <w:rPr>
-          <w:i w:val="false"/>
-          <w:i w:val="false"/>
-          <w:iCs w:val="false"/>
-        </w:rPr>
-      </w:pPr>
-      <w:r>
-        <w:rPr>
-          <w:i w:val="false"/>
-          <w:iCs w:val="false"/>
-        </w:rPr>
-        <w:tab/>
-        <w:t>&lt;property&gt;</w:t>
-      </w:r>
-    </w:p>
-    <w:p>
-      <w:pPr>
-        <w:pStyle w:val="Normal"/>
-        <w:spacing w:before="0" w:after="0"/>
-        <w:ind w:left="720" w:right="0" w:hanging="0"/>
-        <w:jc w:val="both"/>
-        <w:rPr>
-          <w:i w:val="false"/>
-          <w:i w:val="false"/>
-          <w:iCs w:val="false"/>
-        </w:rPr>
-      </w:pPr>
-      <w:r>
-        <w:rPr>
-          <w:i w:val="false"/>
-          <w:iCs w:val="false"/>
-        </w:rPr>
-        <w:tab/>
-        <w:tab/>
-        <w:t xml:space="preserve">&lt;name&gt;yarn.nodemanager.auxservices.mapreduce.shuffle.class </w:t>
-        <w:tab/>
-        <w:tab/>
-        <w:tab/>
-        <w:t>&lt;/name&gt;</w:t>
-      </w:r>
-    </w:p>
-    <w:p>
-      <w:pPr>
-        <w:pStyle w:val="Normal"/>
-        <w:spacing w:before="0" w:after="0"/>
-        <w:ind w:left="720" w:right="0" w:hanging="0"/>
-        <w:jc w:val="both"/>
-        <w:rPr>
-          <w:i w:val="false"/>
-          <w:i w:val="false"/>
-          <w:iCs w:val="false"/>
-        </w:rPr>
-      </w:pPr>
-      <w:r>
-        <w:rPr>
-          <w:i w:val="false"/>
-          <w:iCs w:val="false"/>
-        </w:rPr>
-        <w:tab/>
-        <w:tab/>
-        <w:t>&lt;value&gt;org.apache.hadoop.mapred.ShuffleHandler&lt;/value&gt;</w:t>
-      </w:r>
-    </w:p>
-    <w:p>
-      <w:pPr>
-        <w:pStyle w:val="Normal"/>
-        <w:spacing w:before="0" w:after="0"/>
-        <w:ind w:left="720" w:right="0" w:hanging="0"/>
-        <w:jc w:val="both"/>
-        <w:rPr>
-          <w:i w:val="false"/>
-          <w:i w:val="false"/>
-          <w:iCs w:val="false"/>
-        </w:rPr>
-      </w:pPr>
-      <w:r>
-        <w:rPr>
-          <w:i w:val="false"/>
-          <w:iCs w:val="false"/>
-        </w:rPr>
-        <w:tab/>
-        <w:t>&lt;/property&gt;</w:t>
-      </w:r>
-    </w:p>
-    <w:p>
-      <w:pPr>
-        <w:pStyle w:val="Normal"/>
-        <w:spacing w:before="0" w:after="0"/>
-        <w:ind w:left="720" w:right="0" w:hanging="0"/>
-        <w:jc w:val="both"/>
-        <w:rPr>
-          <w:i w:val="false"/>
-          <w:i w:val="false"/>
-          <w:iCs w:val="false"/>
-        </w:rPr>
-      </w:pPr>
-      <w:r>
-        <w:rPr>
-          <w:b/>
-          <w:i w:val="false"/>
-          <w:iCs w:val="false"/>
-        </w:rPr>
-        <w:t>3.</w:t>
-      </w:r>
-      <w:r>
-        <w:rPr>
-          <w:b/>
+        <w:t>cd a HADOOP_HOME</w:t>
+      </w:r>
+    </w:p>
+    <w:p>
+      <w:pPr>
+        <w:pStyle w:val="Normal"/>
+        <w:spacing w:before="0" w:after="0"/>
+        <w:ind w:left="720" w:right="0" w:hanging="0"/>
+        <w:jc w:val="both"/>
+        <w:rPr>
+          <w:b/>
+          <w:b/>
+          <w:bCs/>
+        </w:rPr>
+      </w:pPr>
+      <w:r>
+        <w:rPr>
+          <w:b/>
+          <w:bCs/>
+          <w:i w:val="false"/>
+          <w:iCs w:val="false"/>
+        </w:rPr>
+        <w:t xml:space="preserve">6.2: </w:t>
+      </w:r>
+      <w:r>
+        <w:rPr>
+          <w:b w:val="false"/>
+          <w:bCs w:val="false"/>
+          <w:i w:val="false"/>
+          <w:iCs w:val="false"/>
+        </w:rPr>
+        <w:t xml:space="preserve">Se ha ejecutado: </w:t>
+      </w:r>
+      <w:r>
+        <w:rPr>
+          <w:b w:val="false"/>
+          <w:bCs w:val="false"/>
+          <w:i/>
+          <w:iCs/>
+        </w:rPr>
+        <w:t>sbin/start-all.sh</w:t>
+      </w:r>
+    </w:p>
+    <w:p>
+      <w:pPr>
+        <w:pStyle w:val="Normal"/>
+        <w:spacing w:before="0" w:after="0"/>
+        <w:ind w:left="720" w:right="0" w:hanging="0"/>
+        <w:jc w:val="both"/>
+        <w:rPr>
+          <w:b/>
+          <w:b/>
+          <w:bCs/>
+        </w:rPr>
+      </w:pPr>
+      <w:r>
+        <w:rPr>
+          <w:b/>
+          <w:bCs/>
+          <w:i w:val="false"/>
+          <w:iCs w:val="false"/>
+        </w:rPr>
+        <w:t xml:space="preserve">6.3: </w:t>
+      </w:r>
+      <w:r>
+        <w:rPr>
+          <w:b w:val="false"/>
+          <w:bCs w:val="false"/>
+          <w:i w:val="false"/>
+          <w:iCs w:val="false"/>
+        </w:rPr>
+        <w:t xml:space="preserve">Se ha ejecutado: </w:t>
+      </w:r>
+      <w:r>
+        <w:rPr>
+          <w:b w:val="false"/>
+          <w:bCs w:val="false"/>
+          <w:i/>
+          <w:iCs/>
+        </w:rPr>
+        <w:t>jps (</w:t>
+      </w:r>
+      <w:r>
+        <w:rPr>
+          <w:b w:val="false"/>
+          <w:bCs w:val="false"/>
+          <w:i w:val="false"/>
+          <w:iCs w:val="false"/>
+        </w:rPr>
+        <w:t>muestra los demonios que hay lanzados). Si aparecen los siguientes demonios, significa que todo ha ido bien:</w:t>
+      </w:r>
+    </w:p>
+    <w:p>
+      <w:pPr>
+        <w:pStyle w:val="Normal"/>
+        <w:numPr>
+          <w:ilvl w:val="0"/>
+          <w:numId w:val="6"/>
+        </w:numPr>
+        <w:spacing w:before="0" w:after="0"/>
+        <w:jc w:val="both"/>
+        <w:rPr>
+          <w:b/>
+          <w:b/>
+          <w:bCs/>
+        </w:rPr>
+      </w:pPr>
+      <w:r>
+        <w:rPr>
+          <w:b w:val="false"/>
+          <w:bCs w:val="false"/>
+          <w:i w:val="false"/>
+          <w:iCs w:val="false"/>
+        </w:rPr>
+        <w:t>NameNode</w:t>
+      </w:r>
+    </w:p>
+    <w:p>
+      <w:pPr>
+        <w:pStyle w:val="Normal"/>
+        <w:numPr>
+          <w:ilvl w:val="0"/>
+          <w:numId w:val="6"/>
+        </w:numPr>
+        <w:spacing w:before="0" w:after="0"/>
+        <w:jc w:val="both"/>
+        <w:rPr>
+          <w:b/>
+          <w:b/>
+          <w:bCs/>
+        </w:rPr>
+      </w:pPr>
+      <w:r>
+        <w:rPr>
+          <w:b w:val="false"/>
+          <w:bCs w:val="false"/>
+          <w:i w:val="false"/>
+          <w:iCs w:val="false"/>
+        </w:rPr>
+        <w:t>DataNode</w:t>
+      </w:r>
+    </w:p>
+    <w:p>
+      <w:pPr>
+        <w:pStyle w:val="Normal"/>
+        <w:numPr>
+          <w:ilvl w:val="0"/>
+          <w:numId w:val="6"/>
+        </w:numPr>
+        <w:spacing w:before="0" w:after="0"/>
+        <w:jc w:val="both"/>
+        <w:rPr>
+          <w:b/>
+          <w:b/>
+          <w:bCs/>
+        </w:rPr>
+      </w:pPr>
+      <w:r>
+        <w:rPr>
+          <w:b w:val="false"/>
+          <w:bCs w:val="false"/>
+          <w:i w:val="false"/>
+          <w:iCs w:val="false"/>
+        </w:rPr>
+        <w:t>ResourceManager</w:t>
+      </w:r>
+    </w:p>
+    <w:p>
+      <w:pPr>
+        <w:pStyle w:val="Normal"/>
+        <w:numPr>
+          <w:ilvl w:val="0"/>
+          <w:numId w:val="6"/>
+        </w:numPr>
+        <w:spacing w:before="0" w:after="0"/>
+        <w:jc w:val="both"/>
+        <w:rPr>
+          <w:b/>
+          <w:b/>
+          <w:bCs/>
+        </w:rPr>
+      </w:pPr>
+      <w:r>
+        <w:rPr>
+          <w:b w:val="false"/>
+          <w:bCs w:val="false"/>
+          <w:i w:val="false"/>
+          <w:iCs w:val="false"/>
+        </w:rPr>
+        <w:t>SecondaryNameNode</w:t>
+      </w:r>
+    </w:p>
+    <w:p>
+      <w:pPr>
+        <w:pStyle w:val="Normal"/>
+        <w:numPr>
+          <w:ilvl w:val="0"/>
+          <w:numId w:val="6"/>
+        </w:numPr>
+        <w:spacing w:before="0" w:after="0"/>
+        <w:jc w:val="both"/>
+        <w:rPr>
+          <w:b/>
+          <w:b/>
+          <w:bCs/>
+        </w:rPr>
+      </w:pPr>
+      <w:r>
+        <w:rPr>
+          <w:b w:val="false"/>
+          <w:bCs w:val="false"/>
+          <w:i w:val="false"/>
+          <w:iCs w:val="false"/>
+        </w:rPr>
+        <w:t>NodeManager</w:t>
+      </w:r>
+    </w:p>
+    <w:p>
+      <w:pPr>
+        <w:pStyle w:val="Normal"/>
+        <w:numPr>
+          <w:ilvl w:val="0"/>
+          <w:numId w:val="6"/>
+        </w:numPr>
+        <w:spacing w:before="0" w:after="0"/>
+        <w:jc w:val="both"/>
+        <w:rPr/>
+      </w:pPr>
+      <w:r>
+        <w:rPr>
+          <w:b w:val="false"/>
+          <w:bCs w:val="false"/>
+          <w:i w:val="false"/>
+          <w:iCs w:val="false"/>
+        </w:rPr>
+        <w:t>Jps</w:t>
+      </w:r>
+    </w:p>
+    <w:p>
+      <w:pPr>
+        <w:pStyle w:val="Normal"/>
+        <w:spacing w:before="0" w:after="0"/>
+        <w:ind w:left="720" w:right="0" w:hanging="0"/>
+        <w:jc w:val="both"/>
+        <w:rPr/>
+      </w:pPr>
+      <w:r>
+        <w:rPr>
+          <w:b/>
+          <w:bCs w:val="false"/>
           <w:i w:val="false"/>
           <w:iCs w:val="false"/>
         </w:rPr>
@@ -2270,6 +2927,25 @@
       <w:r>
         <w:rPr>
           <w:b/>
+          <w:bCs w:val="false"/>
+          <w:i w:val="false"/>
+          <w:iCs w:val="false"/>
+        </w:rPr>
+        <w:t>.</w:t>
+      </w:r>
+      <w:r>
+        <w:rPr>
+          <w:b/>
+          <w:bCs w:val="false"/>
+          <w:i w:val="false"/>
+          <w:iCs w:val="false"/>
+        </w:rPr>
+        <w:t>4</w:t>
+      </w:r>
+      <w:r>
+        <w:rPr>
+          <w:b/>
+          <w:bCs w:val="false"/>
           <w:i w:val="false"/>
           <w:iCs w:val="false"/>
         </w:rPr>
@@ -2277,6 +2953,8 @@
       </w:r>
       <w:r>
         <w:rPr>
+          <w:b w:val="false"/>
+          <w:bCs w:val="false"/>
           <w:i w:val="false"/>
           <w:iCs w:val="false"/>
         </w:rPr>
@@ -2284,512 +2962,37 @@
       </w:r>
       <w:r>
         <w:rPr>
-          <w:i w:val="false"/>
-          <w:iCs w:val="false"/>
-        </w:rPr>
-        <w:t xml:space="preserve">Se ha hecho una copia del mapred-site.xml.template en otro fichero en la misma carpeta llamado mapred-site.xml. Allí será donde añadiremos el framework de MapReduce, en nuestro caso YARN: </w:t>
-      </w:r>
-    </w:p>
-    <w:p>
-      <w:pPr>
-        <w:pStyle w:val="Normal"/>
-        <w:spacing w:before="0" w:after="0"/>
-        <w:ind w:left="720" w:right="0" w:hanging="0"/>
-        <w:jc w:val="both"/>
-        <w:rPr>
-          <w:i w:val="false"/>
-          <w:i w:val="false"/>
-          <w:iCs w:val="false"/>
-        </w:rPr>
-      </w:pPr>
-      <w:r>
-        <w:rPr>
-          <w:i w:val="false"/>
-          <w:iCs w:val="false"/>
-        </w:rPr>
-        <w:tab/>
-      </w:r>
-      <w:r>
-        <w:rPr>
-          <w:i w:val="false"/>
-          <w:iCs w:val="false"/>
-        </w:rPr>
-        <w:t>&lt;</w:t>
-      </w:r>
-      <w:r>
-        <w:rPr>
-          <w:i w:val="false"/>
-          <w:iCs w:val="false"/>
-        </w:rPr>
-        <w:t>property&gt;</w:t>
-      </w:r>
-    </w:p>
-    <w:p>
-      <w:pPr>
-        <w:pStyle w:val="Normal"/>
-        <w:spacing w:before="0" w:after="0"/>
-        <w:ind w:left="720" w:right="0" w:hanging="0"/>
-        <w:jc w:val="both"/>
-        <w:rPr>
-          <w:i w:val="false"/>
-          <w:i w:val="false"/>
-          <w:iCs w:val="false"/>
-        </w:rPr>
-      </w:pPr>
-      <w:r>
-        <w:rPr>
-          <w:i w:val="false"/>
-          <w:iCs w:val="false"/>
-        </w:rPr>
-        <w:tab/>
-        <w:tab/>
-        <w:t>&lt;name&gt;mapreduce.framework.name&lt;/name&gt;</w:t>
-      </w:r>
-    </w:p>
-    <w:p>
-      <w:pPr>
-        <w:pStyle w:val="Normal"/>
-        <w:spacing w:before="0" w:after="0"/>
-        <w:ind w:left="720" w:right="0" w:hanging="0"/>
-        <w:jc w:val="both"/>
-        <w:rPr>
-          <w:i w:val="false"/>
-          <w:i w:val="false"/>
-          <w:iCs w:val="false"/>
-        </w:rPr>
-      </w:pPr>
-      <w:r>
-        <w:rPr>
-          <w:i w:val="false"/>
-          <w:iCs w:val="false"/>
-        </w:rPr>
-        <w:tab/>
-        <w:tab/>
-        <w:t>&lt;value&gt;yarn&lt;/value&gt;</w:t>
-      </w:r>
-    </w:p>
-    <w:p>
-      <w:pPr>
-        <w:pStyle w:val="Normal"/>
-        <w:spacing w:before="0" w:after="0"/>
-        <w:ind w:left="720" w:right="0" w:hanging="0"/>
-        <w:jc w:val="both"/>
-        <w:rPr>
-          <w:i w:val="false"/>
-          <w:i w:val="false"/>
-          <w:iCs w:val="false"/>
-        </w:rPr>
-      </w:pPr>
-      <w:r>
-        <w:rPr>
-          <w:i w:val="false"/>
-          <w:iCs w:val="false"/>
-        </w:rPr>
-        <w:tab/>
-        <w:t>&lt;/property&gt;</w:t>
-      </w:r>
-    </w:p>
-    <w:p>
-      <w:pPr>
-        <w:pStyle w:val="Normal"/>
-        <w:spacing w:before="0" w:after="0"/>
-        <w:ind w:left="720" w:right="0" w:hanging="0"/>
-        <w:jc w:val="both"/>
-        <w:rPr>
-          <w:i w:val="false"/>
-          <w:i w:val="false"/>
-          <w:iCs w:val="false"/>
-        </w:rPr>
-      </w:pPr>
-      <w:r>
-        <w:rPr>
-          <w:b/>
-          <w:i w:val="false"/>
-          <w:iCs w:val="false"/>
-        </w:rPr>
-        <w:t>3.</w:t>
-      </w:r>
-      <w:r>
-        <w:rPr>
-          <w:b/>
-          <w:i w:val="false"/>
-          <w:iCs w:val="false"/>
-        </w:rPr>
-        <w:t>7</w:t>
-      </w:r>
-      <w:r>
-        <w:rPr>
-          <w:b/>
-          <w:i w:val="false"/>
-          <w:iCs w:val="false"/>
-        </w:rPr>
-        <w:t>:</w:t>
-      </w:r>
-      <w:r>
-        <w:rPr>
-          <w:i w:val="false"/>
-          <w:iCs w:val="false"/>
-        </w:rPr>
-        <w:t xml:space="preserve"> </w:t>
-      </w:r>
-      <w:r>
-        <w:rPr>
-          <w:i w:val="false"/>
-          <w:iCs w:val="false"/>
-        </w:rPr>
-        <w:t xml:space="preserve">Se ha editado el fichero hadoop-env.sh para introducir correctamente la ruta a JAVA. Así pues, se ha reemplazado la línea de </w:t>
-      </w:r>
-      <w:r>
-        <w:rPr>
-          <w:i/>
-          <w:iCs/>
-        </w:rPr>
-        <w:t xml:space="preserve">export </w:t>
-      </w:r>
-      <w:r>
-        <w:rPr>
-          <w:i/>
-          <w:iCs/>
-        </w:rPr>
-        <w:t xml:space="preserve">JAVA_HOME = {{JAVA_HOME}} </w:t>
-      </w:r>
-      <w:r>
-        <w:rPr>
-          <w:i w:val="false"/>
-          <w:iCs w:val="false"/>
-        </w:rPr>
-        <w:t>con la ruta real de JAVA.</w:t>
-      </w:r>
-    </w:p>
-    <w:p>
-      <w:pPr>
-        <w:pStyle w:val="Normal"/>
-        <w:spacing w:before="0" w:after="0"/>
-        <w:rPr>
-          <w:b/>
-          <w:b/>
-          <w:color w:val="351C75"/>
-        </w:rPr>
-      </w:pPr>
-      <w:r>
-        <w:rPr/>
-      </w:r>
-    </w:p>
-    <w:p>
-      <w:pPr>
-        <w:pStyle w:val="Normal"/>
-        <w:spacing w:before="0" w:after="0"/>
-        <w:rPr/>
-      </w:pPr>
-      <w:r>
-        <w:rPr>
-          <w:b/>
-          <w:color w:val="351C75"/>
-        </w:rPr>
-        <w:t xml:space="preserve">Paso </w:t>
-      </w:r>
-      <w:r>
-        <w:rPr>
-          <w:b/>
-          <w:color w:val="351C75"/>
-        </w:rPr>
-        <w:t>3</w:t>
-      </w:r>
-      <w:r>
-        <w:rPr>
-          <w:b/>
-          <w:color w:val="351C75"/>
-        </w:rPr>
-        <w:t>.</w:t>
-      </w:r>
-      <w:r>
-        <w:rPr>
-          <w:color w:val="351C75"/>
-        </w:rPr>
-        <w:t xml:space="preserve"> </w:t>
-      </w:r>
-      <w:r>
-        <w:rPr>
-          <w:color w:val="351C75"/>
-        </w:rPr>
-        <w:t>Se han completado los ficheros de configuración de Hadoop</w:t>
-      </w:r>
-    </w:p>
-    <w:p>
-      <w:pPr>
-        <w:pStyle w:val="Normal"/>
-        <w:spacing w:before="0" w:after="0"/>
-        <w:rPr/>
-      </w:pPr>
-      <w:r>
-        <w:rPr>
-          <w:b/>
-          <w:color w:val="351C75"/>
-        </w:rPr>
-        <w:t>¿Cómo?</w:t>
-      </w:r>
-      <w:r>
-        <w:rPr>
-          <w:color w:val="351C75"/>
-        </w:rPr>
-        <w:t xml:space="preserve"> </w:t>
-      </w:r>
-    </w:p>
-    <w:p>
-      <w:pPr>
-        <w:pStyle w:val="Normal"/>
-        <w:spacing w:before="0" w:after="0"/>
-        <w:ind w:left="720" w:right="0" w:hanging="0"/>
-        <w:jc w:val="both"/>
-        <w:rPr/>
-      </w:pPr>
-      <w:r>
-        <w:rPr>
-          <w:b/>
-        </w:rPr>
-        <w:t>3</w:t>
-      </w:r>
-      <w:r>
-        <w:rPr>
-          <w:b/>
-        </w:rPr>
-        <w:t>.1:</w:t>
-      </w:r>
-      <w:r>
-        <w:rPr/>
-        <w:t xml:space="preserve"> </w:t>
-      </w:r>
-      <w:r>
-        <w:rPr/>
-        <w:t xml:space="preserve">cd a la carpeta descomprimida de hadoop-2.8.0 (a partir de ahora nos referiremos a esta carpeta como </w:t>
-      </w:r>
-      <w:r>
-        <w:rPr>
-          <w:b/>
-          <w:bCs/>
-        </w:rPr>
-        <w:t>HADOOP_HOME</w:t>
-      </w:r>
-      <w:r>
-        <w:rPr>
-          <w:b w:val="false"/>
-          <w:bCs w:val="false"/>
-        </w:rPr>
-        <w:t>)</w:t>
-      </w:r>
-    </w:p>
-    <w:p>
-      <w:pPr>
-        <w:pStyle w:val="Normal"/>
-        <w:spacing w:before="0" w:after="0"/>
-        <w:ind w:left="720" w:right="0" w:hanging="0"/>
-        <w:jc w:val="both"/>
-        <w:rPr>
-          <w:b/>
-          <w:b/>
-          <w:bCs/>
-          <w:i w:val="false"/>
-          <w:i w:val="false"/>
-          <w:iCs w:val="false"/>
-        </w:rPr>
-      </w:pPr>
-      <w:r>
-        <w:rPr>
-          <w:b/>
-          <w:bCs/>
-          <w:i w:val="false"/>
-          <w:iCs w:val="false"/>
-        </w:rPr>
-        <w:t>3</w:t>
-      </w:r>
-      <w:r>
-        <w:rPr>
-          <w:b/>
-          <w:bCs/>
-          <w:i w:val="false"/>
-          <w:iCs w:val="false"/>
-        </w:rPr>
-        <w:t>.</w:t>
-      </w:r>
-      <w:r>
-        <w:rPr>
-          <w:b/>
-          <w:bCs/>
-          <w:i w:val="false"/>
-          <w:iCs w:val="false"/>
-        </w:rPr>
-        <w:t>2</w:t>
-      </w:r>
-      <w:r>
-        <w:rPr>
-          <w:b/>
-          <w:bCs/>
-          <w:i w:val="false"/>
-          <w:iCs w:val="false"/>
-        </w:rPr>
-        <w:t xml:space="preserve">: </w:t>
-      </w:r>
-      <w:r>
-        <w:rPr>
-          <w:b/>
-          <w:bCs/>
-          <w:i/>
-          <w:iCs/>
-        </w:rPr>
-        <w:t xml:space="preserve">cd etc/hadoop – </w:t>
-      </w:r>
-      <w:r>
-        <w:rPr>
-          <w:b/>
-          <w:bCs/>
-          <w:i w:val="false"/>
-          <w:iCs w:val="false"/>
-        </w:rPr>
-        <w:t>Aquí se almacenan los ficheros de configuración que vienen por defecto con Hadoop.</w:t>
-      </w:r>
-    </w:p>
-    <w:p>
-      <w:pPr>
-        <w:pStyle w:val="Normal"/>
-        <w:spacing w:before="0" w:after="0"/>
-        <w:ind w:left="0" w:right="0" w:hanging="0"/>
-        <w:jc w:val="both"/>
-        <w:rPr/>
-      </w:pPr>
-      <w:r>
-        <w:rPr/>
-      </w:r>
-    </w:p>
-    <w:p>
-      <w:pPr>
-        <w:pStyle w:val="Normal"/>
-        <w:spacing w:before="0" w:after="0"/>
-        <w:ind w:left="0" w:right="0" w:hanging="0"/>
-        <w:jc w:val="both"/>
-        <w:rPr/>
-      </w:pPr>
-      <w:r>
-        <w:rPr/>
-      </w:r>
-    </w:p>
-    <w:p>
-      <w:pPr>
-        <w:pStyle w:val="Normal"/>
-        <w:spacing w:before="0" w:after="0"/>
-        <w:ind w:left="0" w:right="0" w:hanging="0"/>
-        <w:jc w:val="both"/>
-        <w:rPr/>
-      </w:pPr>
-      <w:r>
-        <w:rPr/>
-      </w:r>
-    </w:p>
-    <w:p>
-      <w:pPr>
-        <w:pStyle w:val="Normal"/>
-        <w:spacing w:before="0" w:after="0"/>
-        <w:ind w:left="0" w:right="0" w:hanging="0"/>
-        <w:jc w:val="both"/>
-        <w:rPr/>
-      </w:pPr>
-      <w:r>
-        <w:rPr/>
-      </w:r>
-    </w:p>
-    <w:p>
-      <w:pPr>
-        <w:pStyle w:val="Normal"/>
-        <w:spacing w:before="0" w:after="0"/>
-        <w:ind w:left="0" w:right="0" w:hanging="0"/>
-        <w:jc w:val="both"/>
-        <w:rPr/>
-      </w:pPr>
-      <w:r>
-        <w:rPr/>
-      </w:r>
-    </w:p>
-    <w:p>
-      <w:pPr>
-        <w:pStyle w:val="Normal"/>
-        <w:spacing w:before="0" w:after="0"/>
-        <w:ind w:left="0" w:right="0" w:hanging="0"/>
-        <w:jc w:val="both"/>
-        <w:rPr/>
-      </w:pPr>
-      <w:r>
-        <w:rPr/>
-      </w:r>
-    </w:p>
-    <w:p>
-      <w:pPr>
-        <w:pStyle w:val="Normal"/>
-        <w:spacing w:before="0" w:after="0"/>
-        <w:ind w:left="0" w:right="0" w:hanging="0"/>
-        <w:jc w:val="both"/>
-        <w:rPr/>
-      </w:pPr>
-      <w:r>
-        <w:rPr/>
-      </w:r>
-    </w:p>
-    <w:p>
-      <w:pPr>
-        <w:pStyle w:val="Normal"/>
-        <w:spacing w:before="0" w:after="0"/>
-        <w:ind w:left="0" w:right="0" w:hanging="0"/>
-        <w:jc w:val="both"/>
-        <w:rPr/>
-      </w:pPr>
-      <w:r>
-        <w:rPr/>
-      </w:r>
-    </w:p>
-    <w:p>
-      <w:pPr>
-        <w:pStyle w:val="Normal"/>
-        <w:spacing w:before="0" w:after="0"/>
-        <w:ind w:left="0" w:right="0" w:hanging="0"/>
-        <w:jc w:val="both"/>
-        <w:rPr/>
-      </w:pPr>
-      <w:r>
-        <w:rPr/>
-      </w:r>
-    </w:p>
-    <w:p>
-      <w:pPr>
-        <w:pStyle w:val="Normal"/>
-        <w:spacing w:before="0" w:after="0"/>
-        <w:ind w:left="0" w:right="0" w:hanging="0"/>
-        <w:jc w:val="both"/>
-        <w:rPr/>
-      </w:pPr>
-      <w:r>
-        <w:rPr/>
-      </w:r>
-    </w:p>
-    <w:p>
-      <w:pPr>
-        <w:pStyle w:val="Normal"/>
-        <w:spacing w:before="0" w:after="0"/>
-        <w:ind w:left="0" w:right="0" w:hanging="0"/>
-        <w:jc w:val="both"/>
-        <w:rPr/>
-      </w:pPr>
-      <w:r>
-        <w:rPr/>
-      </w:r>
-    </w:p>
-    <w:p>
-      <w:pPr>
-        <w:pStyle w:val="Normal"/>
-        <w:spacing w:before="0" w:after="0"/>
-        <w:ind w:left="0" w:right="0" w:hanging="0"/>
-        <w:jc w:val="both"/>
-        <w:rPr/>
-      </w:pPr>
-      <w:r>
-        <w:rPr/>
+          <w:b w:val="false"/>
+          <w:bCs w:val="false"/>
+          <w:i w:val="false"/>
+          <w:iCs w:val="false"/>
+        </w:rPr>
+        <w:t xml:space="preserve">Si el paso anterior ha ido bien, podemos ver Hadoop lanzado si accedemos a la dirección </w:t>
+      </w:r>
+      <w:r>
+        <w:rPr>
+          <w:b w:val="false"/>
+          <w:bCs w:val="false"/>
+          <w:i/>
+          <w:iCs/>
+        </w:rPr>
+        <w:t>localhost:50070</w:t>
+      </w:r>
+    </w:p>
+    <w:p>
+      <w:pPr>
+        <w:pStyle w:val="Normal"/>
+        <w:spacing w:before="0" w:after="0"/>
+        <w:ind w:left="720" w:right="0" w:hanging="0"/>
+        <w:jc w:val="both"/>
+        <w:rPr>
+          <w:u w:val="single"/>
+        </w:rPr>
+      </w:pPr>
+      <w:r>
+        <w:rPr>
+          <w:u w:val="single"/>
+        </w:rPr>
       </w:r>
     </w:p>
     <w:p>
@@ -2833,26 +3036,24 @@
           <w:t>http://hadoop.apache.org/</w:t>
         </w:r>
       </w:hyperlink>
+      <w:r>
+        <w:rPr/>
+        <w:t xml:space="preserve"> </w:t>
+      </w:r>
+    </w:p>
+    <w:p>
+      <w:pPr>
+        <w:pStyle w:val="Normal"/>
+        <w:spacing w:before="0" w:after="0"/>
+        <w:ind w:left="0" w:right="0" w:hanging="0"/>
+        <w:jc w:val="both"/>
+        <w:rPr/>
+      </w:pPr>
+      <w:r>
+        <w:rPr/>
+        <w:t xml:space="preserve">[3] Portal DigitalOcean: </w:t>
+      </w:r>
       <w:hyperlink r:id="rId4">
-        <w:r>
-          <w:rPr/>
-          <w:t xml:space="preserve"> </w:t>
-        </w:r>
-      </w:hyperlink>
-    </w:p>
-    <w:p>
-      <w:pPr>
-        <w:pStyle w:val="Normal"/>
-        <w:spacing w:before="0" w:after="0"/>
-        <w:ind w:left="0" w:right="0" w:hanging="0"/>
-        <w:jc w:val="both"/>
-        <w:rPr/>
-      </w:pPr>
-      <w:r>
-        <w:rPr/>
-        <w:t xml:space="preserve">[3] Portal DigitalOcean: </w:t>
-      </w:r>
-      <w:hyperlink r:id="rId5">
         <w:r>
           <w:rPr>
             <w:rStyle w:val="EnlacedeInternet"/>
@@ -2873,7 +3074,7 @@
         <w:rPr/>
         <w:t xml:space="preserve">[4] Hadoop Releases: </w:t>
       </w:r>
-      <w:hyperlink r:id="rId6">
+      <w:hyperlink r:id="rId5">
         <w:r>
           <w:rPr>
             <w:rStyle w:val="EnlacedeInternet"/>
@@ -2944,6 +3145,7 @@
       </w:pPr>
       <w:rPr>
         <w:rFonts w:ascii="OpenSymbol" w:hAnsi="OpenSymbol" w:cs="OpenSymbol" w:hint="default"/>
+        <w:b/>
         <w:rFonts w:cs="OpenSymbol"/>
       </w:rPr>
     </w:lvl>
@@ -2960,6 +3162,7 @@
       </w:pPr>
       <w:rPr>
         <w:rFonts w:ascii="OpenSymbol" w:hAnsi="OpenSymbol" w:cs="OpenSymbol" w:hint="default"/>
+        <w:b/>
         <w:rFonts w:cs="OpenSymbol"/>
       </w:rPr>
     </w:lvl>
@@ -3074,6 +3277,7 @@
       </w:pPr>
       <w:rPr>
         <w:rFonts w:ascii="Symbol" w:hAnsi="Symbol" w:cs="Symbol" w:hint="default"/>
+        <w:b/>
         <w:rFonts w:cs="OpenSymbol"/>
       </w:rPr>
     </w:lvl>
@@ -3207,6 +3411,590 @@
     </w:lvl>
   </w:abstractNum>
   <w:abstractNum w:abstractNumId="3">
+    <w:lvl w:ilvl="0">
+      <w:start w:val="1"/>
+      <w:numFmt w:val="bullet"/>
+      <w:lvlText w:val=""/>
+      <w:lvlJc w:val="left"/>
+      <w:pPr>
+        <w:tabs>
+          <w:tab w:val="num" w:pos="1440"/>
+        </w:tabs>
+        <w:ind w:left="1440" w:hanging="360"/>
+      </w:pPr>
+      <w:rPr>
+        <w:rFonts w:ascii="Symbol" w:hAnsi="Symbol" w:cs="Symbol" w:hint="default"/>
+        <w:rFonts w:cs="OpenSymbol"/>
+      </w:rPr>
+    </w:lvl>
+    <w:lvl w:ilvl="1">
+      <w:start w:val="1"/>
+      <w:numFmt w:val="bullet"/>
+      <w:lvlText w:val="◦"/>
+      <w:lvlJc w:val="left"/>
+      <w:pPr>
+        <w:tabs>
+          <w:tab w:val="num" w:pos="1800"/>
+        </w:tabs>
+        <w:ind w:left="1800" w:hanging="360"/>
+      </w:pPr>
+      <w:rPr>
+        <w:rFonts w:ascii="OpenSymbol" w:hAnsi="OpenSymbol" w:cs="OpenSymbol" w:hint="default"/>
+        <w:rFonts w:cs="OpenSymbol"/>
+      </w:rPr>
+    </w:lvl>
+    <w:lvl w:ilvl="2">
+      <w:start w:val="1"/>
+      <w:numFmt w:val="bullet"/>
+      <w:lvlText w:val="▪"/>
+      <w:lvlJc w:val="left"/>
+      <w:pPr>
+        <w:tabs>
+          <w:tab w:val="num" w:pos="2160"/>
+        </w:tabs>
+        <w:ind w:left="2160" w:hanging="360"/>
+      </w:pPr>
+      <w:rPr>
+        <w:rFonts w:ascii="OpenSymbol" w:hAnsi="OpenSymbol" w:cs="OpenSymbol" w:hint="default"/>
+        <w:rFonts w:cs="OpenSymbol"/>
+      </w:rPr>
+    </w:lvl>
+    <w:lvl w:ilvl="3">
+      <w:start w:val="1"/>
+      <w:numFmt w:val="bullet"/>
+      <w:lvlText w:val=""/>
+      <w:lvlJc w:val="left"/>
+      <w:pPr>
+        <w:tabs>
+          <w:tab w:val="num" w:pos="2520"/>
+        </w:tabs>
+        <w:ind w:left="2520" w:hanging="360"/>
+      </w:pPr>
+      <w:rPr>
+        <w:rFonts w:ascii="Symbol" w:hAnsi="Symbol" w:cs="Symbol" w:hint="default"/>
+        <w:rFonts w:cs="OpenSymbol"/>
+      </w:rPr>
+    </w:lvl>
+    <w:lvl w:ilvl="4">
+      <w:start w:val="1"/>
+      <w:numFmt w:val="bullet"/>
+      <w:lvlText w:val="◦"/>
+      <w:lvlJc w:val="left"/>
+      <w:pPr>
+        <w:tabs>
+          <w:tab w:val="num" w:pos="2880"/>
+        </w:tabs>
+        <w:ind w:left="2880" w:hanging="360"/>
+      </w:pPr>
+      <w:rPr>
+        <w:rFonts w:ascii="OpenSymbol" w:hAnsi="OpenSymbol" w:cs="OpenSymbol" w:hint="default"/>
+        <w:rFonts w:cs="OpenSymbol"/>
+      </w:rPr>
+    </w:lvl>
+    <w:lvl w:ilvl="5">
+      <w:start w:val="1"/>
+      <w:numFmt w:val="bullet"/>
+      <w:lvlText w:val="▪"/>
+      <w:lvlJc w:val="left"/>
+      <w:pPr>
+        <w:tabs>
+          <w:tab w:val="num" w:pos="3240"/>
+        </w:tabs>
+        <w:ind w:left="3240" w:hanging="360"/>
+      </w:pPr>
+      <w:rPr>
+        <w:rFonts w:ascii="OpenSymbol" w:hAnsi="OpenSymbol" w:cs="OpenSymbol" w:hint="default"/>
+        <w:rFonts w:cs="OpenSymbol"/>
+      </w:rPr>
+    </w:lvl>
+    <w:lvl w:ilvl="6">
+      <w:start w:val="1"/>
+      <w:numFmt w:val="bullet"/>
+      <w:lvlText w:val=""/>
+      <w:lvlJc w:val="left"/>
+      <w:pPr>
+        <w:tabs>
+          <w:tab w:val="num" w:pos="3600"/>
+        </w:tabs>
+        <w:ind w:left="3600" w:hanging="360"/>
+      </w:pPr>
+      <w:rPr>
+        <w:rFonts w:ascii="Symbol" w:hAnsi="Symbol" w:cs="Symbol" w:hint="default"/>
+        <w:rFonts w:cs="OpenSymbol"/>
+      </w:rPr>
+    </w:lvl>
+    <w:lvl w:ilvl="7">
+      <w:start w:val="1"/>
+      <w:numFmt w:val="bullet"/>
+      <w:lvlText w:val="◦"/>
+      <w:lvlJc w:val="left"/>
+      <w:pPr>
+        <w:tabs>
+          <w:tab w:val="num" w:pos="3960"/>
+        </w:tabs>
+        <w:ind w:left="3960" w:hanging="360"/>
+      </w:pPr>
+      <w:rPr>
+        <w:rFonts w:ascii="OpenSymbol" w:hAnsi="OpenSymbol" w:cs="OpenSymbol" w:hint="default"/>
+        <w:rFonts w:cs="OpenSymbol"/>
+      </w:rPr>
+    </w:lvl>
+    <w:lvl w:ilvl="8">
+      <w:start w:val="1"/>
+      <w:numFmt w:val="bullet"/>
+      <w:lvlText w:val="▪"/>
+      <w:lvlJc w:val="left"/>
+      <w:pPr>
+        <w:tabs>
+          <w:tab w:val="num" w:pos="4320"/>
+        </w:tabs>
+        <w:ind w:left="4320" w:hanging="360"/>
+      </w:pPr>
+      <w:rPr>
+        <w:rFonts w:ascii="OpenSymbol" w:hAnsi="OpenSymbol" w:cs="OpenSymbol" w:hint="default"/>
+        <w:rFonts w:cs="OpenSymbol"/>
+      </w:rPr>
+    </w:lvl>
+  </w:abstractNum>
+  <w:abstractNum w:abstractNumId="4">
+    <w:lvl w:ilvl="0">
+      <w:start w:val="1"/>
+      <w:numFmt w:val="bullet"/>
+      <w:lvlText w:val=""/>
+      <w:lvlJc w:val="left"/>
+      <w:pPr>
+        <w:tabs>
+          <w:tab w:val="num" w:pos="1440"/>
+        </w:tabs>
+        <w:ind w:left="1440" w:hanging="360"/>
+      </w:pPr>
+      <w:rPr>
+        <w:rFonts w:ascii="Symbol" w:hAnsi="Symbol" w:cs="Symbol" w:hint="default"/>
+        <w:rFonts w:cs="OpenSymbol"/>
+      </w:rPr>
+    </w:lvl>
+    <w:lvl w:ilvl="1">
+      <w:start w:val="1"/>
+      <w:numFmt w:val="bullet"/>
+      <w:lvlText w:val="◦"/>
+      <w:lvlJc w:val="left"/>
+      <w:pPr>
+        <w:tabs>
+          <w:tab w:val="num" w:pos="1800"/>
+        </w:tabs>
+        <w:ind w:left="1800" w:hanging="360"/>
+      </w:pPr>
+      <w:rPr>
+        <w:rFonts w:ascii="OpenSymbol" w:hAnsi="OpenSymbol" w:cs="OpenSymbol" w:hint="default"/>
+        <w:rFonts w:cs="OpenSymbol"/>
+      </w:rPr>
+    </w:lvl>
+    <w:lvl w:ilvl="2">
+      <w:start w:val="1"/>
+      <w:numFmt w:val="bullet"/>
+      <w:lvlText w:val="▪"/>
+      <w:lvlJc w:val="left"/>
+      <w:pPr>
+        <w:tabs>
+          <w:tab w:val="num" w:pos="2160"/>
+        </w:tabs>
+        <w:ind w:left="2160" w:hanging="360"/>
+      </w:pPr>
+      <w:rPr>
+        <w:rFonts w:ascii="OpenSymbol" w:hAnsi="OpenSymbol" w:cs="OpenSymbol" w:hint="default"/>
+        <w:rFonts w:cs="OpenSymbol"/>
+      </w:rPr>
+    </w:lvl>
+    <w:lvl w:ilvl="3">
+      <w:start w:val="1"/>
+      <w:numFmt w:val="bullet"/>
+      <w:lvlText w:val=""/>
+      <w:lvlJc w:val="left"/>
+      <w:pPr>
+        <w:tabs>
+          <w:tab w:val="num" w:pos="2520"/>
+        </w:tabs>
+        <w:ind w:left="2520" w:hanging="360"/>
+      </w:pPr>
+      <w:rPr>
+        <w:rFonts w:ascii="Symbol" w:hAnsi="Symbol" w:cs="Symbol" w:hint="default"/>
+        <w:rFonts w:cs="OpenSymbol"/>
+      </w:rPr>
+    </w:lvl>
+    <w:lvl w:ilvl="4">
+      <w:start w:val="1"/>
+      <w:numFmt w:val="bullet"/>
+      <w:lvlText w:val="◦"/>
+      <w:lvlJc w:val="left"/>
+      <w:pPr>
+        <w:tabs>
+          <w:tab w:val="num" w:pos="2880"/>
+        </w:tabs>
+        <w:ind w:left="2880" w:hanging="360"/>
+      </w:pPr>
+      <w:rPr>
+        <w:rFonts w:ascii="OpenSymbol" w:hAnsi="OpenSymbol" w:cs="OpenSymbol" w:hint="default"/>
+        <w:rFonts w:cs="OpenSymbol"/>
+      </w:rPr>
+    </w:lvl>
+    <w:lvl w:ilvl="5">
+      <w:start w:val="1"/>
+      <w:numFmt w:val="bullet"/>
+      <w:lvlText w:val="▪"/>
+      <w:lvlJc w:val="left"/>
+      <w:pPr>
+        <w:tabs>
+          <w:tab w:val="num" w:pos="3240"/>
+        </w:tabs>
+        <w:ind w:left="3240" w:hanging="360"/>
+      </w:pPr>
+      <w:rPr>
+        <w:rFonts w:ascii="OpenSymbol" w:hAnsi="OpenSymbol" w:cs="OpenSymbol" w:hint="default"/>
+        <w:rFonts w:cs="OpenSymbol"/>
+      </w:rPr>
+    </w:lvl>
+    <w:lvl w:ilvl="6">
+      <w:start w:val="1"/>
+      <w:numFmt w:val="bullet"/>
+      <w:lvlText w:val=""/>
+      <w:lvlJc w:val="left"/>
+      <w:pPr>
+        <w:tabs>
+          <w:tab w:val="num" w:pos="3600"/>
+        </w:tabs>
+        <w:ind w:left="3600" w:hanging="360"/>
+      </w:pPr>
+      <w:rPr>
+        <w:rFonts w:ascii="Symbol" w:hAnsi="Symbol" w:cs="Symbol" w:hint="default"/>
+        <w:rFonts w:cs="OpenSymbol"/>
+      </w:rPr>
+    </w:lvl>
+    <w:lvl w:ilvl="7">
+      <w:start w:val="1"/>
+      <w:numFmt w:val="bullet"/>
+      <w:lvlText w:val="◦"/>
+      <w:lvlJc w:val="left"/>
+      <w:pPr>
+        <w:tabs>
+          <w:tab w:val="num" w:pos="3960"/>
+        </w:tabs>
+        <w:ind w:left="3960" w:hanging="360"/>
+      </w:pPr>
+      <w:rPr>
+        <w:rFonts w:ascii="OpenSymbol" w:hAnsi="OpenSymbol" w:cs="OpenSymbol" w:hint="default"/>
+        <w:rFonts w:cs="OpenSymbol"/>
+      </w:rPr>
+    </w:lvl>
+    <w:lvl w:ilvl="8">
+      <w:start w:val="1"/>
+      <w:numFmt w:val="bullet"/>
+      <w:lvlText w:val="▪"/>
+      <w:lvlJc w:val="left"/>
+      <w:pPr>
+        <w:tabs>
+          <w:tab w:val="num" w:pos="4320"/>
+        </w:tabs>
+        <w:ind w:left="4320" w:hanging="360"/>
+      </w:pPr>
+      <w:rPr>
+        <w:rFonts w:ascii="OpenSymbol" w:hAnsi="OpenSymbol" w:cs="OpenSymbol" w:hint="default"/>
+        <w:rFonts w:cs="OpenSymbol"/>
+      </w:rPr>
+    </w:lvl>
+  </w:abstractNum>
+  <w:abstractNum w:abstractNumId="5">
+    <w:lvl w:ilvl="0">
+      <w:start w:val="1"/>
+      <w:numFmt w:val="bullet"/>
+      <w:lvlText w:val=""/>
+      <w:lvlJc w:val="left"/>
+      <w:pPr>
+        <w:tabs>
+          <w:tab w:val="num" w:pos="1440"/>
+        </w:tabs>
+        <w:ind w:left="1440" w:hanging="360"/>
+      </w:pPr>
+      <w:rPr>
+        <w:rFonts w:ascii="Symbol" w:hAnsi="Symbol" w:cs="Symbol" w:hint="default"/>
+        <w:rFonts w:cs="OpenSymbol"/>
+      </w:rPr>
+    </w:lvl>
+    <w:lvl w:ilvl="1">
+      <w:start w:val="1"/>
+      <w:numFmt w:val="bullet"/>
+      <w:lvlText w:val="◦"/>
+      <w:lvlJc w:val="left"/>
+      <w:pPr>
+        <w:tabs>
+          <w:tab w:val="num" w:pos="1800"/>
+        </w:tabs>
+        <w:ind w:left="1800" w:hanging="360"/>
+      </w:pPr>
+      <w:rPr>
+        <w:rFonts w:ascii="OpenSymbol" w:hAnsi="OpenSymbol" w:cs="OpenSymbol" w:hint="default"/>
+        <w:rFonts w:cs="OpenSymbol"/>
+      </w:rPr>
+    </w:lvl>
+    <w:lvl w:ilvl="2">
+      <w:start w:val="1"/>
+      <w:numFmt w:val="bullet"/>
+      <w:lvlText w:val="▪"/>
+      <w:lvlJc w:val="left"/>
+      <w:pPr>
+        <w:tabs>
+          <w:tab w:val="num" w:pos="2160"/>
+        </w:tabs>
+        <w:ind w:left="2160" w:hanging="360"/>
+      </w:pPr>
+      <w:rPr>
+        <w:rFonts w:ascii="OpenSymbol" w:hAnsi="OpenSymbol" w:cs="OpenSymbol" w:hint="default"/>
+        <w:rFonts w:cs="OpenSymbol"/>
+      </w:rPr>
+    </w:lvl>
+    <w:lvl w:ilvl="3">
+      <w:start w:val="1"/>
+      <w:numFmt w:val="bullet"/>
+      <w:lvlText w:val=""/>
+      <w:lvlJc w:val="left"/>
+      <w:pPr>
+        <w:tabs>
+          <w:tab w:val="num" w:pos="2520"/>
+        </w:tabs>
+        <w:ind w:left="2520" w:hanging="360"/>
+      </w:pPr>
+      <w:rPr>
+        <w:rFonts w:ascii="Symbol" w:hAnsi="Symbol" w:cs="Symbol" w:hint="default"/>
+        <w:rFonts w:cs="OpenSymbol"/>
+      </w:rPr>
+    </w:lvl>
+    <w:lvl w:ilvl="4">
+      <w:start w:val="1"/>
+      <w:numFmt w:val="bullet"/>
+      <w:lvlText w:val="◦"/>
+      <w:lvlJc w:val="left"/>
+      <w:pPr>
+        <w:tabs>
+          <w:tab w:val="num" w:pos="2880"/>
+        </w:tabs>
+        <w:ind w:left="2880" w:hanging="360"/>
+      </w:pPr>
+      <w:rPr>
+        <w:rFonts w:ascii="OpenSymbol" w:hAnsi="OpenSymbol" w:cs="OpenSymbol" w:hint="default"/>
+        <w:rFonts w:cs="OpenSymbol"/>
+      </w:rPr>
+    </w:lvl>
+    <w:lvl w:ilvl="5">
+      <w:start w:val="1"/>
+      <w:numFmt w:val="bullet"/>
+      <w:lvlText w:val="▪"/>
+      <w:lvlJc w:val="left"/>
+      <w:pPr>
+        <w:tabs>
+          <w:tab w:val="num" w:pos="3240"/>
+        </w:tabs>
+        <w:ind w:left="3240" w:hanging="360"/>
+      </w:pPr>
+      <w:rPr>
+        <w:rFonts w:ascii="OpenSymbol" w:hAnsi="OpenSymbol" w:cs="OpenSymbol" w:hint="default"/>
+        <w:rFonts w:cs="OpenSymbol"/>
+      </w:rPr>
+    </w:lvl>
+    <w:lvl w:ilvl="6">
+      <w:start w:val="1"/>
+      <w:numFmt w:val="bullet"/>
+      <w:lvlText w:val=""/>
+      <w:lvlJc w:val="left"/>
+      <w:pPr>
+        <w:tabs>
+          <w:tab w:val="num" w:pos="3600"/>
+        </w:tabs>
+        <w:ind w:left="3600" w:hanging="360"/>
+      </w:pPr>
+      <w:rPr>
+        <w:rFonts w:ascii="Symbol" w:hAnsi="Symbol" w:cs="Symbol" w:hint="default"/>
+        <w:rFonts w:cs="OpenSymbol"/>
+      </w:rPr>
+    </w:lvl>
+    <w:lvl w:ilvl="7">
+      <w:start w:val="1"/>
+      <w:numFmt w:val="bullet"/>
+      <w:lvlText w:val="◦"/>
+      <w:lvlJc w:val="left"/>
+      <w:pPr>
+        <w:tabs>
+          <w:tab w:val="num" w:pos="3960"/>
+        </w:tabs>
+        <w:ind w:left="3960" w:hanging="360"/>
+      </w:pPr>
+      <w:rPr>
+        <w:rFonts w:ascii="OpenSymbol" w:hAnsi="OpenSymbol" w:cs="OpenSymbol" w:hint="default"/>
+        <w:rFonts w:cs="OpenSymbol"/>
+      </w:rPr>
+    </w:lvl>
+    <w:lvl w:ilvl="8">
+      <w:start w:val="1"/>
+      <w:numFmt w:val="bullet"/>
+      <w:lvlText w:val="▪"/>
+      <w:lvlJc w:val="left"/>
+      <w:pPr>
+        <w:tabs>
+          <w:tab w:val="num" w:pos="4320"/>
+        </w:tabs>
+        <w:ind w:left="4320" w:hanging="360"/>
+      </w:pPr>
+      <w:rPr>
+        <w:rFonts w:ascii="OpenSymbol" w:hAnsi="OpenSymbol" w:cs="OpenSymbol" w:hint="default"/>
+        <w:rFonts w:cs="OpenSymbol"/>
+      </w:rPr>
+    </w:lvl>
+  </w:abstractNum>
+  <w:abstractNum w:abstractNumId="6">
+    <w:lvl w:ilvl="0">
+      <w:start w:val="1"/>
+      <w:numFmt w:val="bullet"/>
+      <w:lvlText w:val=""/>
+      <w:lvlJc w:val="left"/>
+      <w:pPr>
+        <w:tabs>
+          <w:tab w:val="num" w:pos="1440"/>
+        </w:tabs>
+        <w:ind w:left="1440" w:hanging="360"/>
+      </w:pPr>
+      <w:rPr>
+        <w:rFonts w:ascii="Symbol" w:hAnsi="Symbol" w:cs="Symbol" w:hint="default"/>
+        <w:rFonts w:cs="OpenSymbol"/>
+      </w:rPr>
+    </w:lvl>
+    <w:lvl w:ilvl="1">
+      <w:start w:val="1"/>
+      <w:numFmt w:val="bullet"/>
+      <w:lvlText w:val="◦"/>
+      <w:lvlJc w:val="left"/>
+      <w:pPr>
+        <w:tabs>
+          <w:tab w:val="num" w:pos="1800"/>
+        </w:tabs>
+        <w:ind w:left="1800" w:hanging="360"/>
+      </w:pPr>
+      <w:rPr>
+        <w:rFonts w:ascii="OpenSymbol" w:hAnsi="OpenSymbol" w:cs="OpenSymbol" w:hint="default"/>
+        <w:rFonts w:cs="OpenSymbol"/>
+      </w:rPr>
+    </w:lvl>
+    <w:lvl w:ilvl="2">
+      <w:start w:val="1"/>
+      <w:numFmt w:val="bullet"/>
+      <w:lvlText w:val="▪"/>
+      <w:lvlJc w:val="left"/>
+      <w:pPr>
+        <w:tabs>
+          <w:tab w:val="num" w:pos="2160"/>
+        </w:tabs>
+        <w:ind w:left="2160" w:hanging="360"/>
+      </w:pPr>
+      <w:rPr>
+        <w:rFonts w:ascii="OpenSymbol" w:hAnsi="OpenSymbol" w:cs="OpenSymbol" w:hint="default"/>
+        <w:rFonts w:cs="OpenSymbol"/>
+      </w:rPr>
+    </w:lvl>
+    <w:lvl w:ilvl="3">
+      <w:start w:val="1"/>
+      <w:numFmt w:val="bullet"/>
+      <w:lvlText w:val=""/>
+      <w:lvlJc w:val="left"/>
+      <w:pPr>
+        <w:tabs>
+          <w:tab w:val="num" w:pos="2520"/>
+        </w:tabs>
+        <w:ind w:left="2520" w:hanging="360"/>
+      </w:pPr>
+      <w:rPr>
+        <w:rFonts w:ascii="Symbol" w:hAnsi="Symbol" w:cs="Symbol" w:hint="default"/>
+        <w:rFonts w:cs="OpenSymbol"/>
+      </w:rPr>
+    </w:lvl>
+    <w:lvl w:ilvl="4">
+      <w:start w:val="1"/>
+      <w:numFmt w:val="bullet"/>
+      <w:lvlText w:val="◦"/>
+      <w:lvlJc w:val="left"/>
+      <w:pPr>
+        <w:tabs>
+          <w:tab w:val="num" w:pos="2880"/>
+        </w:tabs>
+        <w:ind w:left="2880" w:hanging="360"/>
+      </w:pPr>
+      <w:rPr>
+        <w:rFonts w:ascii="OpenSymbol" w:hAnsi="OpenSymbol" w:cs="OpenSymbol" w:hint="default"/>
+        <w:rFonts w:cs="OpenSymbol"/>
+      </w:rPr>
+    </w:lvl>
+    <w:lvl w:ilvl="5">
+      <w:start w:val="1"/>
+      <w:numFmt w:val="bullet"/>
+      <w:lvlText w:val="▪"/>
+      <w:lvlJc w:val="left"/>
+      <w:pPr>
+        <w:tabs>
+          <w:tab w:val="num" w:pos="3240"/>
+        </w:tabs>
+        <w:ind w:left="3240" w:hanging="360"/>
+      </w:pPr>
+      <w:rPr>
+        <w:rFonts w:ascii="OpenSymbol" w:hAnsi="OpenSymbol" w:cs="OpenSymbol" w:hint="default"/>
+        <w:rFonts w:cs="OpenSymbol"/>
+      </w:rPr>
+    </w:lvl>
+    <w:lvl w:ilvl="6">
+      <w:start w:val="1"/>
+      <w:numFmt w:val="bullet"/>
+      <w:lvlText w:val=""/>
+      <w:lvlJc w:val="left"/>
+      <w:pPr>
+        <w:tabs>
+          <w:tab w:val="num" w:pos="3600"/>
+        </w:tabs>
+        <w:ind w:left="3600" w:hanging="360"/>
+      </w:pPr>
+      <w:rPr>
+        <w:rFonts w:ascii="Symbol" w:hAnsi="Symbol" w:cs="Symbol" w:hint="default"/>
+        <w:rFonts w:cs="OpenSymbol"/>
+      </w:rPr>
+    </w:lvl>
+    <w:lvl w:ilvl="7">
+      <w:start w:val="1"/>
+      <w:numFmt w:val="bullet"/>
+      <w:lvlText w:val="◦"/>
+      <w:lvlJc w:val="left"/>
+      <w:pPr>
+        <w:tabs>
+          <w:tab w:val="num" w:pos="3960"/>
+        </w:tabs>
+        <w:ind w:left="3960" w:hanging="360"/>
+      </w:pPr>
+      <w:rPr>
+        <w:rFonts w:ascii="OpenSymbol" w:hAnsi="OpenSymbol" w:cs="OpenSymbol" w:hint="default"/>
+        <w:rFonts w:cs="OpenSymbol"/>
+      </w:rPr>
+    </w:lvl>
+    <w:lvl w:ilvl="8">
+      <w:start w:val="1"/>
+      <w:numFmt w:val="bullet"/>
+      <w:lvlText w:val="▪"/>
+      <w:lvlJc w:val="left"/>
+      <w:pPr>
+        <w:tabs>
+          <w:tab w:val="num" w:pos="4320"/>
+        </w:tabs>
+        <w:ind w:left="4320" w:hanging="360"/>
+      </w:pPr>
+      <w:rPr>
+        <w:rFonts w:ascii="OpenSymbol" w:hAnsi="OpenSymbol" w:cs="OpenSymbol" w:hint="default"/>
+        <w:rFonts w:cs="OpenSymbol"/>
+      </w:rPr>
+    </w:lvl>
+  </w:abstractNum>
+  <w:abstractNum w:abstractNumId="7">
     <w:lvl w:ilvl="0">
       <w:start w:val="1"/>
       <w:numFmt w:val="none"/>
@@ -3333,6 +4121,18 @@
   </w:num>
   <w:num w:numId="3">
     <w:abstractNumId w:val="3"/>
+  </w:num>
+  <w:num w:numId="4">
+    <w:abstractNumId w:val="4"/>
+  </w:num>
+  <w:num w:numId="5">
+    <w:abstractNumId w:val="5"/>
+  </w:num>
+  <w:num w:numId="6">
+    <w:abstractNumId w:val="6"/>
+  </w:num>
+  <w:num w:numId="7">
+    <w:abstractNumId w:val="7"/>
   </w:num>
 </w:numbering>
 </file>
@@ -3384,14 +4184,17 @@
   </w:style>
   <w:style w:type="paragraph" w:styleId="Encabezado1">
     <w:name w:val="Heading 1"/>
+    <w:basedOn w:val="Encabezado"/>
     <w:next w:val="Normal"/>
     <w:qFormat/>
     <w:pPr>
       <w:keepNext/>
       <w:keepLines/>
       <w:widowControl w:val="false"/>
+      <w:bidi w:val="0"/>
       <w:spacing w:lineRule="auto" w:line="240" w:before="400" w:after="120"/>
       <w:contextualSpacing/>
+      <w:jc w:val="left"/>
     </w:pPr>
     <w:rPr>
       <w:rFonts w:ascii="Arial" w:hAnsi="Arial" w:eastAsia="Arial" w:cs="Arial"/>
@@ -3403,14 +4206,17 @@
   </w:style>
   <w:style w:type="paragraph" w:styleId="Encabezado2">
     <w:name w:val="Heading 2"/>
+    <w:basedOn w:val="Encabezado"/>
     <w:next w:val="Normal"/>
     <w:qFormat/>
     <w:pPr>
       <w:keepNext/>
       <w:keepLines/>
       <w:widowControl w:val="false"/>
+      <w:bidi w:val="0"/>
       <w:spacing w:lineRule="auto" w:line="240" w:before="360" w:after="120"/>
       <w:contextualSpacing/>
+      <w:jc w:val="left"/>
     </w:pPr>
     <w:rPr>
       <w:rFonts w:ascii="Arial" w:hAnsi="Arial" w:eastAsia="Arial" w:cs="Arial"/>
@@ -3423,14 +4229,17 @@
   </w:style>
   <w:style w:type="paragraph" w:styleId="Encabezado3">
     <w:name w:val="Heading 3"/>
+    <w:basedOn w:val="Encabezado"/>
     <w:next w:val="Normal"/>
     <w:qFormat/>
     <w:pPr>
       <w:keepNext/>
       <w:keepLines/>
       <w:widowControl w:val="false"/>
+      <w:bidi w:val="0"/>
       <w:spacing w:lineRule="auto" w:line="240" w:before="320" w:after="80"/>
       <w:contextualSpacing/>
+      <w:jc w:val="left"/>
     </w:pPr>
     <w:rPr>
       <w:rFonts w:ascii="Arial" w:hAnsi="Arial" w:eastAsia="Arial" w:cs="Arial"/>
@@ -3443,14 +4252,17 @@
   </w:style>
   <w:style w:type="paragraph" w:styleId="Encabezado4">
     <w:name w:val="Heading 4"/>
+    <w:basedOn w:val="Encabezado"/>
     <w:next w:val="Normal"/>
     <w:qFormat/>
     <w:pPr>
       <w:keepNext/>
       <w:keepLines/>
       <w:widowControl w:val="false"/>
+      <w:bidi w:val="0"/>
       <w:spacing w:lineRule="auto" w:line="240" w:before="280" w:after="80"/>
       <w:contextualSpacing/>
+      <w:jc w:val="left"/>
     </w:pPr>
     <w:rPr>
       <w:rFonts w:ascii="Arial" w:hAnsi="Arial" w:eastAsia="Arial" w:cs="Arial"/>
@@ -3462,14 +4274,17 @@
   </w:style>
   <w:style w:type="paragraph" w:styleId="Encabezado5">
     <w:name w:val="Heading 5"/>
+    <w:basedOn w:val="Encabezado"/>
     <w:next w:val="Normal"/>
     <w:qFormat/>
     <w:pPr>
       <w:keepNext/>
       <w:keepLines/>
       <w:widowControl w:val="false"/>
+      <w:bidi w:val="0"/>
       <w:spacing w:lineRule="auto" w:line="240" w:before="240" w:after="80"/>
       <w:contextualSpacing/>
+      <w:jc w:val="left"/>
     </w:pPr>
     <w:rPr>
       <w:rFonts w:ascii="Arial" w:hAnsi="Arial" w:eastAsia="Arial" w:cs="Arial"/>
@@ -3481,14 +4296,17 @@
   </w:style>
   <w:style w:type="paragraph" w:styleId="Encabezado6">
     <w:name w:val="Heading 6"/>
+    <w:basedOn w:val="Encabezado"/>
     <w:next w:val="Normal"/>
     <w:qFormat/>
     <w:pPr>
       <w:keepNext/>
       <w:keepLines/>
       <w:widowControl w:val="false"/>
+      <w:bidi w:val="0"/>
       <w:spacing w:lineRule="auto" w:line="240" w:before="240" w:after="80"/>
       <w:contextualSpacing/>
+      <w:jc w:val="left"/>
     </w:pPr>
     <w:rPr>
       <w:rFonts w:ascii="Arial" w:hAnsi="Arial" w:eastAsia="Arial" w:cs="Arial"/>
@@ -3898,6 +4716,135 @@
     <w:qFormat/>
     <w:rPr>
       <w:rFonts w:ascii="OpenSymbol" w:hAnsi="OpenSymbol" w:eastAsia="OpenSymbol" w:cs="OpenSymbol"/>
+    </w:rPr>
+  </w:style>
+  <w:style w:type="character" w:styleId="ListLabel55">
+    <w:name w:val="ListLabel 55"/>
+    <w:qFormat/>
+    <w:rPr>
+      <w:rFonts w:cs="OpenSymbol"/>
+    </w:rPr>
+  </w:style>
+  <w:style w:type="character" w:styleId="ListLabel56">
+    <w:name w:val="ListLabel 56"/>
+    <w:qFormat/>
+    <w:rPr>
+      <w:rFonts w:cs="OpenSymbol"/>
+      <w:b/>
+    </w:rPr>
+  </w:style>
+  <w:style w:type="character" w:styleId="ListLabel57">
+    <w:name w:val="ListLabel 57"/>
+    <w:qFormat/>
+    <w:rPr>
+      <w:rFonts w:cs="OpenSymbol"/>
+      <w:b/>
+    </w:rPr>
+  </w:style>
+  <w:style w:type="character" w:styleId="ListLabel58">
+    <w:name w:val="ListLabel 58"/>
+    <w:qFormat/>
+    <w:rPr>
+      <w:rFonts w:cs="OpenSymbol"/>
+    </w:rPr>
+  </w:style>
+  <w:style w:type="character" w:styleId="ListLabel59">
+    <w:name w:val="ListLabel 59"/>
+    <w:qFormat/>
+    <w:rPr>
+      <w:rFonts w:cs="OpenSymbol"/>
+    </w:rPr>
+  </w:style>
+  <w:style w:type="character" w:styleId="ListLabel60">
+    <w:name w:val="ListLabel 60"/>
+    <w:qFormat/>
+    <w:rPr>
+      <w:rFonts w:cs="OpenSymbol"/>
+    </w:rPr>
+  </w:style>
+  <w:style w:type="character" w:styleId="ListLabel61">
+    <w:name w:val="ListLabel 61"/>
+    <w:qFormat/>
+    <w:rPr>
+      <w:rFonts w:cs="OpenSymbol"/>
+    </w:rPr>
+  </w:style>
+  <w:style w:type="character" w:styleId="ListLabel62">
+    <w:name w:val="ListLabel 62"/>
+    <w:qFormat/>
+    <w:rPr>
+      <w:rFonts w:cs="OpenSymbol"/>
+    </w:rPr>
+  </w:style>
+  <w:style w:type="character" w:styleId="ListLabel63">
+    <w:name w:val="ListLabel 63"/>
+    <w:qFormat/>
+    <w:rPr>
+      <w:rFonts w:cs="OpenSymbol"/>
+    </w:rPr>
+  </w:style>
+  <w:style w:type="character" w:styleId="ListLabel64">
+    <w:name w:val="ListLabel 64"/>
+    <w:qFormat/>
+    <w:rPr>
+      <w:rFonts w:cs="OpenSymbol"/>
+      <w:b/>
+    </w:rPr>
+  </w:style>
+  <w:style w:type="character" w:styleId="ListLabel65">
+    <w:name w:val="ListLabel 65"/>
+    <w:qFormat/>
+    <w:rPr>
+      <w:rFonts w:cs="OpenSymbol"/>
+    </w:rPr>
+  </w:style>
+  <w:style w:type="character" w:styleId="ListLabel66">
+    <w:name w:val="ListLabel 66"/>
+    <w:qFormat/>
+    <w:rPr>
+      <w:rFonts w:cs="OpenSymbol"/>
+    </w:rPr>
+  </w:style>
+  <w:style w:type="character" w:styleId="ListLabel67">
+    <w:name w:val="ListLabel 67"/>
+    <w:qFormat/>
+    <w:rPr>
+      <w:rFonts w:cs="OpenSymbol"/>
+    </w:rPr>
+  </w:style>
+  <w:style w:type="character" w:styleId="ListLabel68">
+    <w:name w:val="ListLabel 68"/>
+    <w:qFormat/>
+    <w:rPr>
+      <w:rFonts w:cs="OpenSymbol"/>
+    </w:rPr>
+  </w:style>
+  <w:style w:type="character" w:styleId="ListLabel69">
+    <w:name w:val="ListLabel 69"/>
+    <w:qFormat/>
+    <w:rPr>
+      <w:rFonts w:cs="OpenSymbol"/>
+    </w:rPr>
+  </w:style>
+  <w:style w:type="character" w:styleId="ListLabel70">
+    <w:name w:val="ListLabel 70"/>
+    <w:qFormat/>
+    <w:rPr>
+      <w:rFonts w:cs="OpenSymbol"/>
+    </w:rPr>
+  </w:style>
+  <w:style w:type="character" w:styleId="ListLabel71">
+    <w:name w:val="ListLabel 71"/>
+    <w:qFormat/>
+    <w:rPr>
+      <w:rFonts w:cs="OpenSymbol"/>
+    </w:rPr>
+  </w:style>
+  <w:style w:type="character" w:styleId="ListLabel72">
+    <w:name w:val="ListLabel 72"/>
+    <w:qFormat/>
+    <w:rPr>
+      <w:rFonts w:cs="OpenSymbol"/>
     </w:rPr>
   </w:style>
   <w:style w:type="paragraph" w:styleId="Encabezado">

</xml_diff>

<commit_message>
Completed HIVE and HADOOP Installation Documents
</commit_message>
<xml_diff>
--- a/Documentacion/2. Instalación de Hadoop.docx
+++ b/Documentacion/2. Instalación de Hadoop.docx
@@ -96,7 +96,21 @@
           <w:sz w:val="24"/>
           <w:szCs w:val="24"/>
         </w:rPr>
-        <w:t>: 16 Junio</w:t>
+        <w:t>: 1</w:t>
+      </w:r>
+      <w:r>
+        <w:rPr>
+          <w:sz w:val="24"/>
+          <w:szCs w:val="24"/>
+        </w:rPr>
+        <w:t xml:space="preserve">9 </w:t>
+      </w:r>
+      <w:r>
+        <w:rPr>
+          <w:sz w:val="24"/>
+          <w:szCs w:val="24"/>
+        </w:rPr>
+        <w:t>Junio</w:t>
       </w:r>
     </w:p>
     <w:p>
@@ -2013,21 +2027,27 @@
           <w:b/>
           <w:color w:val="351C75"/>
         </w:rPr>
-        <w:t xml:space="preserve">Paso </w:t>
-      </w:r>
-      <w:r>
-        <w:rPr>
-          <w:b/>
-          <w:color w:val="351C75"/>
-        </w:rPr>
-        <w:t>4</w:t>
-      </w:r>
-      <w:r>
-        <w:rPr>
-          <w:b/>
-          <w:color w:val="351C75"/>
-        </w:rPr>
-        <w:t>.</w:t>
+        <w:t>Paso 4.</w:t>
+      </w:r>
+      <w:r>
+        <w:rPr>
+          <w:color w:val="351C75"/>
+        </w:rPr>
+        <w:t xml:space="preserve"> Se han fijado las variables de entorno que HADOOP necesita:</w:t>
+      </w:r>
+    </w:p>
+    <w:p>
+      <w:pPr>
+        <w:pStyle w:val="Normal"/>
+        <w:spacing w:before="0" w:after="0"/>
+        <w:rPr/>
+      </w:pPr>
+      <w:r>
+        <w:rPr>
+          <w:b/>
+          <w:color w:val="351C75"/>
+        </w:rPr>
+        <w:t>¿Cómo?</w:t>
       </w:r>
       <w:r>
         <w:rPr>
@@ -2035,60 +2055,24 @@
         </w:rPr>
         <w:t xml:space="preserve"> </w:t>
       </w:r>
-      <w:r>
-        <w:rPr>
-          <w:color w:val="351C75"/>
-        </w:rPr>
-        <w:t>Se han fijado las variables de entorno que HADOOP necesita:</w:t>
-      </w:r>
-    </w:p>
-    <w:p>
-      <w:pPr>
-        <w:pStyle w:val="Normal"/>
-        <w:spacing w:before="0" w:after="0"/>
-        <w:rPr/>
-      </w:pPr>
-      <w:r>
-        <w:rPr>
-          <w:b/>
-          <w:color w:val="351C75"/>
-        </w:rPr>
-        <w:t>¿Cómo?</w:t>
-      </w:r>
-      <w:r>
-        <w:rPr>
-          <w:color w:val="351C75"/>
-        </w:rPr>
-        <w:t xml:space="preserve"> </w:t>
-      </w:r>
-    </w:p>
-    <w:p>
-      <w:pPr>
-        <w:pStyle w:val="Normal"/>
-        <w:spacing w:before="0" w:after="0"/>
-        <w:ind w:left="720" w:right="0" w:hanging="0"/>
-        <w:jc w:val="both"/>
-        <w:rPr/>
-      </w:pPr>
-      <w:r>
-        <w:rPr>
-          <w:b/>
-        </w:rPr>
-        <w:t>4</w:t>
-      </w:r>
-      <w:r>
-        <w:rPr>
-          <w:b/>
-        </w:rPr>
-        <w:t>.1:</w:t>
-      </w:r>
-      <w:r>
-        <w:rPr/>
-        <w:t xml:space="preserve"> </w:t>
-      </w:r>
-      <w:r>
-        <w:rPr/>
-        <w:t xml:space="preserve">Se ha editado el fichero .bashrc de la carpeta home de Ubuntu y se han añadido las siguientes variables de entorno: </w:t>
+    </w:p>
+    <w:p>
+      <w:pPr>
+        <w:pStyle w:val="Normal"/>
+        <w:spacing w:before="0" w:after="0"/>
+        <w:ind w:left="720" w:right="0" w:hanging="0"/>
+        <w:jc w:val="both"/>
+        <w:rPr/>
+      </w:pPr>
+      <w:r>
+        <w:rPr>
+          <w:b/>
+        </w:rPr>
+        <w:t>4.1:</w:t>
+      </w:r>
+      <w:r>
+        <w:rPr/>
+        <w:t xml:space="preserve"> Se ha editado el fichero .bashrc de la carpeta home de Ubuntu y se han añadido las siguientes variables de entorno: </w:t>
       </w:r>
     </w:p>
     <w:p>
@@ -2270,21 +2254,7 @@
           <w:b w:val="false"/>
           <w:bCs w:val="false"/>
         </w:rPr>
-        <w:t xml:space="preserve"> – Ruta a </w:t>
-      </w:r>
-      <w:r>
-        <w:rPr>
-          <w:b w:val="false"/>
-          <w:bCs w:val="false"/>
-        </w:rPr>
-        <w:t>librería</w:t>
-      </w:r>
-      <w:r>
-        <w:rPr>
-          <w:b w:val="false"/>
-          <w:bCs w:val="false"/>
-        </w:rPr>
-        <w:t xml:space="preserve"> nativa de Hadoop</w:t>
+        <w:t xml:space="preserve"> – Ruta a librería nativa de Hadoop</w:t>
       </w:r>
     </w:p>
     <w:p>
@@ -2377,72 +2347,187 @@
         <w:rPr>
           <w:b/>
         </w:rPr>
-        <w:t>4.2.</w:t>
-      </w:r>
-      <w:r>
-        <w:rPr>
-          <w:b/>
-        </w:rPr>
-        <w:t>:</w:t>
-      </w:r>
-      <w:r>
-        <w:rPr/>
+        <w:t>4.2.:</w:t>
+      </w:r>
+      <w:r>
+        <w:rPr/>
+        <w:t xml:space="preserve"> Para que los cambios surtan efecto, una vez cerrado el fichero .bashrc, se debe ejecutar el comando </w:t>
+      </w:r>
+      <w:r>
+        <w:rPr>
+          <w:i/>
+          <w:iCs/>
+        </w:rPr>
+        <w:t>source .bashrc</w:t>
+      </w:r>
+      <w:r>
+        <w:rPr>
+          <w:i w:val="false"/>
+          <w:iCs w:val="false"/>
+        </w:rPr>
+        <w:t xml:space="preserve">. </w:t>
+      </w:r>
+    </w:p>
+    <w:p>
+      <w:pPr>
+        <w:pStyle w:val="Normal"/>
+        <w:spacing w:before="0" w:after="0"/>
+        <w:ind w:left="720" w:right="0" w:hanging="0"/>
+        <w:jc w:val="both"/>
+        <w:rPr>
+          <w:i w:val="false"/>
+          <w:i w:val="false"/>
+          <w:iCs w:val="false"/>
+        </w:rPr>
+      </w:pPr>
+      <w:r>
+        <w:rPr>
+          <w:i w:val="false"/>
+          <w:iCs w:val="false"/>
+        </w:rPr>
+      </w:r>
+    </w:p>
+    <w:p>
+      <w:pPr>
+        <w:pStyle w:val="Normal"/>
+        <w:spacing w:before="0" w:after="0"/>
+        <w:rPr/>
+      </w:pPr>
+      <w:r>
+        <w:rPr>
+          <w:b/>
+          <w:color w:val="351C75"/>
+        </w:rPr>
+        <w:t>Paso 5.</w:t>
+      </w:r>
+      <w:r>
+        <w:rPr>
+          <w:color w:val="351C75"/>
+        </w:rPr>
+        <w:t xml:space="preserve"> Se ha formateado el NameNode:</w:t>
+      </w:r>
+    </w:p>
+    <w:p>
+      <w:pPr>
+        <w:pStyle w:val="Normal"/>
+        <w:spacing w:before="0" w:after="0"/>
+        <w:rPr/>
+      </w:pPr>
+      <w:r>
+        <w:rPr>
+          <w:b/>
+          <w:color w:val="351C75"/>
+        </w:rPr>
+        <w:t>¿Cómo?</w:t>
+      </w:r>
+      <w:r>
+        <w:rPr>
+          <w:color w:val="351C75"/>
+        </w:rPr>
         <w:t xml:space="preserve"> </w:t>
       </w:r>
-      <w:r>
-        <w:rPr/>
-        <w:t xml:space="preserve">Para que los cambios surtan efecto, una vez cerrado el fichero .bashrc, se debe ejecutar el comando </w:t>
-      </w:r>
-      <w:r>
-        <w:rPr>
-          <w:i/>
-          <w:iCs/>
-        </w:rPr>
-        <w:t>source .bashrc</w:t>
-      </w:r>
-      <w:r>
-        <w:rPr>
-          <w:i w:val="false"/>
-          <w:iCs w:val="false"/>
-        </w:rPr>
-        <w:t xml:space="preserve">. </w:t>
-      </w:r>
-    </w:p>
-    <w:p>
-      <w:pPr>
-        <w:pStyle w:val="Normal"/>
-        <w:spacing w:before="0" w:after="0"/>
-        <w:ind w:left="720" w:right="0" w:hanging="0"/>
-        <w:jc w:val="both"/>
-        <w:rPr>
-          <w:i w:val="false"/>
-          <w:i w:val="false"/>
-          <w:iCs w:val="false"/>
-        </w:rPr>
-      </w:pPr>
-      <w:r>
-        <w:rPr/>
-      </w:r>
-    </w:p>
-    <w:p>
-      <w:pPr>
-        <w:pStyle w:val="Normal"/>
-        <w:spacing w:before="0" w:after="0"/>
-        <w:rPr/>
-      </w:pPr>
-      <w:r>
-        <w:rPr>
-          <w:b/>
-          <w:color w:val="351C75"/>
-        </w:rPr>
-        <w:t xml:space="preserve">Paso </w:t>
-      </w:r>
-      <w:r>
-        <w:rPr>
-          <w:b/>
-          <w:color w:val="351C75"/>
-        </w:rPr>
-        <w:t>5.</w:t>
+    </w:p>
+    <w:p>
+      <w:pPr>
+        <w:pStyle w:val="Normal"/>
+        <w:spacing w:before="0" w:after="0"/>
+        <w:ind w:left="720" w:right="0" w:hanging="0"/>
+        <w:jc w:val="both"/>
+        <w:rPr/>
+      </w:pPr>
+      <w:r>
+        <w:rPr>
+          <w:b/>
+          <w:i w:val="false"/>
+          <w:iCs w:val="false"/>
+        </w:rPr>
+        <w:t>5.1:</w:t>
+      </w:r>
+      <w:r>
+        <w:rPr>
+          <w:i w:val="false"/>
+          <w:iCs w:val="false"/>
+        </w:rPr>
+        <w:t xml:space="preserve"> cd a HADOOP_HOME</w:t>
+      </w:r>
+    </w:p>
+    <w:p>
+      <w:pPr>
+        <w:pStyle w:val="Normal"/>
+        <w:spacing w:before="0" w:after="0"/>
+        <w:ind w:left="720" w:right="0" w:hanging="0"/>
+        <w:jc w:val="both"/>
+        <w:rPr/>
+      </w:pPr>
+      <w:r>
+        <w:rPr>
+          <w:b/>
+          <w:bCs/>
+          <w:i w:val="false"/>
+          <w:iCs w:val="false"/>
+        </w:rPr>
+        <w:t xml:space="preserve">5.2: </w:t>
+      </w:r>
+      <w:r>
+        <w:rPr>
+          <w:b w:val="false"/>
+          <w:bCs w:val="false"/>
+          <w:i w:val="false"/>
+          <w:iCs w:val="false"/>
+        </w:rPr>
+        <w:t xml:space="preserve">Se ha ejecutado: </w:t>
+      </w:r>
+      <w:r>
+        <w:rPr>
+          <w:b w:val="false"/>
+          <w:bCs w:val="false"/>
+          <w:i/>
+          <w:iCs/>
+        </w:rPr>
+        <w:t>bin/hadoop namenode -format –</w:t>
+      </w:r>
+      <w:r>
+        <w:rPr>
+          <w:b w:val="false"/>
+          <w:bCs w:val="false"/>
+          <w:i w:val="false"/>
+          <w:iCs w:val="false"/>
+        </w:rPr>
+        <w:t xml:space="preserve"> Si en la ristra de mensajes aparece el mensaje “NameNode has been successfully formatted” significa que todo está bien configurado. </w:t>
+      </w:r>
+    </w:p>
+    <w:p>
+      <w:pPr>
+        <w:pStyle w:val="Normal"/>
+        <w:spacing w:before="0" w:after="0"/>
+        <w:rPr/>
+      </w:pPr>
+      <w:r>
+        <w:rPr>
+          <w:b/>
+          <w:color w:val="351C75"/>
+        </w:rPr>
+        <w:t>Paso 6.</w:t>
+      </w:r>
+      <w:r>
+        <w:rPr>
+          <w:color w:val="351C75"/>
+        </w:rPr>
+        <w:t xml:space="preserve"> Se ha arrancado y probado Hadoop:</w:t>
+      </w:r>
+    </w:p>
+    <w:p>
+      <w:pPr>
+        <w:pStyle w:val="Normal"/>
+        <w:spacing w:before="0" w:after="0"/>
+        <w:rPr/>
+      </w:pPr>
+      <w:r>
+        <w:rPr>
+          <w:b/>
+          <w:color w:val="351C75"/>
+        </w:rPr>
+        <w:t>¿Cómo?</w:t>
       </w:r>
       <w:r>
         <w:rPr>
@@ -2450,226 +2535,29 @@
         </w:rPr>
         <w:t xml:space="preserve"> </w:t>
       </w:r>
-      <w:r>
-        <w:rPr>
-          <w:color w:val="351C75"/>
-        </w:rPr>
-        <w:t>Se ha formateado el NameNode:</w:t>
-      </w:r>
-    </w:p>
-    <w:p>
-      <w:pPr>
-        <w:pStyle w:val="Normal"/>
-        <w:spacing w:before="0" w:after="0"/>
-        <w:rPr/>
-      </w:pPr>
-      <w:r>
-        <w:rPr>
-          <w:b/>
-          <w:color w:val="351C75"/>
-        </w:rPr>
-        <w:t>¿Cómo?</w:t>
-      </w:r>
-      <w:r>
-        <w:rPr>
-          <w:color w:val="351C75"/>
-        </w:rPr>
-        <w:t xml:space="preserve"> </w:t>
-      </w:r>
-    </w:p>
-    <w:p>
-      <w:pPr>
-        <w:pStyle w:val="Normal"/>
-        <w:spacing w:before="0" w:after="0"/>
-        <w:ind w:left="720" w:right="0" w:hanging="0"/>
-        <w:jc w:val="both"/>
-        <w:rPr/>
-      </w:pPr>
-      <w:r>
-        <w:rPr>
-          <w:b/>
-          <w:i w:val="false"/>
-          <w:iCs w:val="false"/>
-        </w:rPr>
-        <w:t>5</w:t>
-      </w:r>
-      <w:r>
-        <w:rPr>
-          <w:b/>
-          <w:i w:val="false"/>
-          <w:iCs w:val="false"/>
-        </w:rPr>
-        <w:t>.1:</w:t>
-      </w:r>
-      <w:r>
-        <w:rPr>
-          <w:i w:val="false"/>
-          <w:iCs w:val="false"/>
-        </w:rPr>
-        <w:t xml:space="preserve"> </w:t>
-      </w:r>
-      <w:r>
-        <w:rPr>
-          <w:i w:val="false"/>
-          <w:iCs w:val="false"/>
-        </w:rPr>
-        <w:t>cd a HADOOP_HOME</w:t>
-      </w:r>
-    </w:p>
-    <w:p>
-      <w:pPr>
-        <w:pStyle w:val="Normal"/>
-        <w:spacing w:before="0" w:after="0"/>
-        <w:ind w:left="720" w:right="0" w:hanging="0"/>
-        <w:jc w:val="both"/>
-        <w:rPr/>
-      </w:pPr>
-      <w:r>
-        <w:rPr>
-          <w:b/>
-          <w:bCs/>
-          <w:i w:val="false"/>
-          <w:iCs w:val="false"/>
-        </w:rPr>
-        <w:t xml:space="preserve">5.2: </w:t>
-      </w:r>
-      <w:r>
-        <w:rPr>
-          <w:b w:val="false"/>
-          <w:bCs w:val="false"/>
-          <w:i w:val="false"/>
-          <w:iCs w:val="false"/>
-        </w:rPr>
-        <w:t xml:space="preserve">Se ha ejecutado: </w:t>
-      </w:r>
-      <w:r>
-        <w:rPr>
-          <w:b w:val="false"/>
-          <w:bCs w:val="false"/>
-          <w:i/>
-          <w:iCs/>
-        </w:rPr>
-        <w:t>bin/hadoop namenode -format –</w:t>
-      </w:r>
-      <w:r>
-        <w:rPr>
-          <w:b w:val="false"/>
-          <w:bCs w:val="false"/>
-          <w:i w:val="false"/>
-          <w:iCs w:val="false"/>
-        </w:rPr>
-        <w:t xml:space="preserve"> Si en la ristra de mensajes aparece el mensaje “namenode has been successfully formatted” significa que todo está bien configurado. </w:t>
-      </w:r>
-    </w:p>
-    <w:p>
-      <w:pPr>
-        <w:pStyle w:val="Normal"/>
-        <w:spacing w:before="0" w:after="0"/>
-        <w:rPr/>
-      </w:pPr>
-      <w:r>
-        <w:rPr>
-          <w:b/>
-          <w:color w:val="351C75"/>
-        </w:rPr>
-        <w:t xml:space="preserve">Paso </w:t>
-      </w:r>
-      <w:r>
-        <w:rPr>
-          <w:b/>
-          <w:color w:val="351C75"/>
-        </w:rPr>
-        <w:t>6</w:t>
-      </w:r>
-      <w:r>
-        <w:rPr>
-          <w:b/>
-          <w:color w:val="351C75"/>
-        </w:rPr>
-        <w:t>.</w:t>
-      </w:r>
-      <w:r>
-        <w:rPr>
-          <w:color w:val="351C75"/>
-        </w:rPr>
-        <w:t xml:space="preserve"> </w:t>
-      </w:r>
-      <w:r>
-        <w:rPr>
-          <w:color w:val="351C75"/>
-        </w:rPr>
-        <w:t xml:space="preserve">Se ha </w:t>
-      </w:r>
-      <w:r>
-        <w:rPr>
-          <w:color w:val="351C75"/>
-        </w:rPr>
-        <w:t>arrancado y probado Hadoop</w:t>
-      </w:r>
-      <w:r>
-        <w:rPr>
-          <w:color w:val="351C75"/>
-        </w:rPr>
-        <w:t>:</w:t>
-      </w:r>
-    </w:p>
-    <w:p>
-      <w:pPr>
-        <w:pStyle w:val="Normal"/>
-        <w:spacing w:before="0" w:after="0"/>
-        <w:rPr/>
-      </w:pPr>
-      <w:r>
-        <w:rPr>
-          <w:b/>
-          <w:color w:val="351C75"/>
-        </w:rPr>
-        <w:t>¿Cómo?</w:t>
-      </w:r>
-      <w:r>
-        <w:rPr>
-          <w:color w:val="351C75"/>
-        </w:rPr>
-        <w:t xml:space="preserve"> </w:t>
-      </w:r>
-    </w:p>
-    <w:p>
-      <w:pPr>
-        <w:pStyle w:val="Normal"/>
-        <w:spacing w:before="0" w:after="0"/>
-        <w:ind w:left="720" w:right="0" w:hanging="0"/>
-        <w:jc w:val="both"/>
-        <w:rPr/>
-      </w:pPr>
-      <w:r>
-        <w:rPr>
-          <w:b/>
-          <w:i w:val="false"/>
-          <w:iCs w:val="false"/>
-        </w:rPr>
-        <w:t>6</w:t>
-      </w:r>
-      <w:r>
-        <w:rPr>
-          <w:b/>
-          <w:i w:val="false"/>
-          <w:iCs w:val="false"/>
-        </w:rPr>
-        <w:t>.1:</w:t>
-      </w:r>
-      <w:r>
-        <w:rPr>
-          <w:i w:val="false"/>
-          <w:iCs w:val="false"/>
-        </w:rPr>
-        <w:t xml:space="preserve"> </w:t>
-      </w:r>
-      <w:r>
-        <w:rPr>
-          <w:i w:val="false"/>
-          <w:iCs w:val="false"/>
-        </w:rPr>
-        <w:t>cd a HADOOP_HOME</w:t>
+    </w:p>
+    <w:p>
+      <w:pPr>
+        <w:pStyle w:val="Normal"/>
+        <w:spacing w:before="0" w:after="0"/>
+        <w:ind w:left="720" w:right="0" w:hanging="0"/>
+        <w:jc w:val="both"/>
+        <w:rPr/>
+      </w:pPr>
+      <w:r>
+        <w:rPr>
+          <w:b/>
+          <w:i w:val="false"/>
+          <w:iCs w:val="false"/>
+        </w:rPr>
+        <w:t>6.1:</w:t>
+      </w:r>
+      <w:r>
+        <w:rPr>
+          <w:i w:val="false"/>
+          <w:iCs w:val="false"/>
+        </w:rPr>
+        <w:t xml:space="preserve"> cd a HADOOP_HOME</w:t>
       </w:r>
     </w:p>
     <w:p>
@@ -2922,34 +2810,7 @@
           <w:i w:val="false"/>
           <w:iCs w:val="false"/>
         </w:rPr>
-        <w:t>6</w:t>
-      </w:r>
-      <w:r>
-        <w:rPr>
-          <w:b/>
-          <w:bCs w:val="false"/>
-          <w:i w:val="false"/>
-          <w:iCs w:val="false"/>
-        </w:rPr>
-        <w:t>.</w:t>
-      </w:r>
-      <w:r>
-        <w:rPr>
-          <w:b/>
-          <w:bCs w:val="false"/>
-          <w:i w:val="false"/>
-          <w:iCs w:val="false"/>
-        </w:rPr>
-        <w:t>4</w:t>
-      </w:r>
-      <w:r>
-        <w:rPr>
-          <w:b/>
-          <w:bCs w:val="false"/>
-          <w:i w:val="false"/>
-          <w:iCs w:val="false"/>
-        </w:rPr>
-        <w:t>:</w:t>
+        <w:t>6.4:</w:t>
       </w:r>
       <w:r>
         <w:rPr>
@@ -2958,16 +2819,7 @@
           <w:i w:val="false"/>
           <w:iCs w:val="false"/>
         </w:rPr>
-        <w:t xml:space="preserve"> </w:t>
-      </w:r>
-      <w:r>
-        <w:rPr>
-          <w:b w:val="false"/>
-          <w:bCs w:val="false"/>
-          <w:i w:val="false"/>
-          <w:iCs w:val="false"/>
-        </w:rPr>
-        <w:t xml:space="preserve">Si el paso anterior ha ido bien, podemos ver Hadoop lanzado si accedemos a la dirección </w:t>
+        <w:t xml:space="preserve"> Si el paso anterior ha ido bien, podemos ver Hadoop lanzado si accedemos a la dirección </w:t>
       </w:r>
       <w:r>
         <w:rPr>
@@ -3095,6 +2947,8 @@
         <w:jc w:val="both"/>
         <w:rPr/>
       </w:pPr>
+      <w:bookmarkStart w:id="1" w:name="__DdeLink__324_593572261"/>
+      <w:bookmarkEnd w:id="1"/>
       <w:r>
         <w:rPr/>
         <w:t xml:space="preserve"> </w:t>
@@ -3862,6 +3716,7 @@
       </w:pPr>
       <w:rPr>
         <w:rFonts w:ascii="Symbol" w:hAnsi="Symbol" w:cs="Symbol" w:hint="default"/>
+        <w:b/>
         <w:rFonts w:cs="OpenSymbol"/>
       </w:rPr>
     </w:lvl>
@@ -4847,6 +4702,770 @@
       <w:rFonts w:cs="OpenSymbol"/>
     </w:rPr>
   </w:style>
+  <w:style w:type="character" w:styleId="ListLabel73">
+    <w:name w:val="ListLabel 73"/>
+    <w:qFormat/>
+    <w:rPr>
+      <w:rFonts w:cs="OpenSymbol"/>
+    </w:rPr>
+  </w:style>
+  <w:style w:type="character" w:styleId="ListLabel74">
+    <w:name w:val="ListLabel 74"/>
+    <w:qFormat/>
+    <w:rPr>
+      <w:rFonts w:cs="OpenSymbol"/>
+      <w:b/>
+    </w:rPr>
+  </w:style>
+  <w:style w:type="character" w:styleId="ListLabel75">
+    <w:name w:val="ListLabel 75"/>
+    <w:qFormat/>
+    <w:rPr>
+      <w:rFonts w:cs="OpenSymbol"/>
+      <w:b/>
+    </w:rPr>
+  </w:style>
+  <w:style w:type="character" w:styleId="ListLabel76">
+    <w:name w:val="ListLabel 76"/>
+    <w:qFormat/>
+    <w:rPr>
+      <w:rFonts w:cs="OpenSymbol"/>
+    </w:rPr>
+  </w:style>
+  <w:style w:type="character" w:styleId="ListLabel77">
+    <w:name w:val="ListLabel 77"/>
+    <w:qFormat/>
+    <w:rPr>
+      <w:rFonts w:cs="OpenSymbol"/>
+    </w:rPr>
+  </w:style>
+  <w:style w:type="character" w:styleId="ListLabel78">
+    <w:name w:val="ListLabel 78"/>
+    <w:qFormat/>
+    <w:rPr>
+      <w:rFonts w:cs="OpenSymbol"/>
+    </w:rPr>
+  </w:style>
+  <w:style w:type="character" w:styleId="ListLabel79">
+    <w:name w:val="ListLabel 79"/>
+    <w:qFormat/>
+    <w:rPr>
+      <w:rFonts w:cs="OpenSymbol"/>
+    </w:rPr>
+  </w:style>
+  <w:style w:type="character" w:styleId="ListLabel80">
+    <w:name w:val="ListLabel 80"/>
+    <w:qFormat/>
+    <w:rPr>
+      <w:rFonts w:cs="OpenSymbol"/>
+    </w:rPr>
+  </w:style>
+  <w:style w:type="character" w:styleId="ListLabel81">
+    <w:name w:val="ListLabel 81"/>
+    <w:qFormat/>
+    <w:rPr>
+      <w:rFonts w:cs="OpenSymbol"/>
+    </w:rPr>
+  </w:style>
+  <w:style w:type="character" w:styleId="ListLabel82">
+    <w:name w:val="ListLabel 82"/>
+    <w:qFormat/>
+    <w:rPr>
+      <w:rFonts w:cs="OpenSymbol"/>
+      <w:b/>
+    </w:rPr>
+  </w:style>
+  <w:style w:type="character" w:styleId="ListLabel83">
+    <w:name w:val="ListLabel 83"/>
+    <w:qFormat/>
+    <w:rPr>
+      <w:rFonts w:cs="OpenSymbol"/>
+    </w:rPr>
+  </w:style>
+  <w:style w:type="character" w:styleId="ListLabel84">
+    <w:name w:val="ListLabel 84"/>
+    <w:qFormat/>
+    <w:rPr>
+      <w:rFonts w:cs="OpenSymbol"/>
+    </w:rPr>
+  </w:style>
+  <w:style w:type="character" w:styleId="ListLabel85">
+    <w:name w:val="ListLabel 85"/>
+    <w:qFormat/>
+    <w:rPr>
+      <w:rFonts w:cs="OpenSymbol"/>
+    </w:rPr>
+  </w:style>
+  <w:style w:type="character" w:styleId="ListLabel86">
+    <w:name w:val="ListLabel 86"/>
+    <w:qFormat/>
+    <w:rPr>
+      <w:rFonts w:cs="OpenSymbol"/>
+    </w:rPr>
+  </w:style>
+  <w:style w:type="character" w:styleId="ListLabel87">
+    <w:name w:val="ListLabel 87"/>
+    <w:qFormat/>
+    <w:rPr>
+      <w:rFonts w:cs="OpenSymbol"/>
+    </w:rPr>
+  </w:style>
+  <w:style w:type="character" w:styleId="ListLabel88">
+    <w:name w:val="ListLabel 88"/>
+    <w:qFormat/>
+    <w:rPr>
+      <w:rFonts w:cs="OpenSymbol"/>
+    </w:rPr>
+  </w:style>
+  <w:style w:type="character" w:styleId="ListLabel89">
+    <w:name w:val="ListLabel 89"/>
+    <w:qFormat/>
+    <w:rPr>
+      <w:rFonts w:cs="OpenSymbol"/>
+    </w:rPr>
+  </w:style>
+  <w:style w:type="character" w:styleId="ListLabel90">
+    <w:name w:val="ListLabel 90"/>
+    <w:qFormat/>
+    <w:rPr>
+      <w:rFonts w:cs="OpenSymbol"/>
+    </w:rPr>
+  </w:style>
+  <w:style w:type="character" w:styleId="ListLabel91">
+    <w:name w:val="ListLabel 91"/>
+    <w:qFormat/>
+    <w:rPr>
+      <w:rFonts w:cs="OpenSymbol"/>
+    </w:rPr>
+  </w:style>
+  <w:style w:type="character" w:styleId="ListLabel92">
+    <w:name w:val="ListLabel 92"/>
+    <w:qFormat/>
+    <w:rPr>
+      <w:rFonts w:cs="OpenSymbol"/>
+    </w:rPr>
+  </w:style>
+  <w:style w:type="character" w:styleId="ListLabel93">
+    <w:name w:val="ListLabel 93"/>
+    <w:qFormat/>
+    <w:rPr>
+      <w:rFonts w:cs="OpenSymbol"/>
+    </w:rPr>
+  </w:style>
+  <w:style w:type="character" w:styleId="ListLabel94">
+    <w:name w:val="ListLabel 94"/>
+    <w:qFormat/>
+    <w:rPr>
+      <w:rFonts w:cs="OpenSymbol"/>
+    </w:rPr>
+  </w:style>
+  <w:style w:type="character" w:styleId="ListLabel95">
+    <w:name w:val="ListLabel 95"/>
+    <w:qFormat/>
+    <w:rPr>
+      <w:rFonts w:cs="OpenSymbol"/>
+    </w:rPr>
+  </w:style>
+  <w:style w:type="character" w:styleId="ListLabel96">
+    <w:name w:val="ListLabel 96"/>
+    <w:qFormat/>
+    <w:rPr>
+      <w:rFonts w:cs="OpenSymbol"/>
+    </w:rPr>
+  </w:style>
+  <w:style w:type="character" w:styleId="ListLabel97">
+    <w:name w:val="ListLabel 97"/>
+    <w:qFormat/>
+    <w:rPr>
+      <w:rFonts w:cs="OpenSymbol"/>
+    </w:rPr>
+  </w:style>
+  <w:style w:type="character" w:styleId="ListLabel98">
+    <w:name w:val="ListLabel 98"/>
+    <w:qFormat/>
+    <w:rPr>
+      <w:rFonts w:cs="OpenSymbol"/>
+    </w:rPr>
+  </w:style>
+  <w:style w:type="character" w:styleId="ListLabel99">
+    <w:name w:val="ListLabel 99"/>
+    <w:qFormat/>
+    <w:rPr>
+      <w:rFonts w:cs="OpenSymbol"/>
+    </w:rPr>
+  </w:style>
+  <w:style w:type="character" w:styleId="ListLabel100">
+    <w:name w:val="ListLabel 100"/>
+    <w:qFormat/>
+    <w:rPr>
+      <w:rFonts w:cs="OpenSymbol"/>
+    </w:rPr>
+  </w:style>
+  <w:style w:type="character" w:styleId="ListLabel101">
+    <w:name w:val="ListLabel 101"/>
+    <w:qFormat/>
+    <w:rPr>
+      <w:rFonts w:cs="OpenSymbol"/>
+    </w:rPr>
+  </w:style>
+  <w:style w:type="character" w:styleId="ListLabel102">
+    <w:name w:val="ListLabel 102"/>
+    <w:qFormat/>
+    <w:rPr>
+      <w:rFonts w:cs="OpenSymbol"/>
+    </w:rPr>
+  </w:style>
+  <w:style w:type="character" w:styleId="ListLabel103">
+    <w:name w:val="ListLabel 103"/>
+    <w:qFormat/>
+    <w:rPr>
+      <w:rFonts w:cs="OpenSymbol"/>
+    </w:rPr>
+  </w:style>
+  <w:style w:type="character" w:styleId="ListLabel104">
+    <w:name w:val="ListLabel 104"/>
+    <w:qFormat/>
+    <w:rPr>
+      <w:rFonts w:cs="OpenSymbol"/>
+    </w:rPr>
+  </w:style>
+  <w:style w:type="character" w:styleId="ListLabel105">
+    <w:name w:val="ListLabel 105"/>
+    <w:qFormat/>
+    <w:rPr>
+      <w:rFonts w:cs="OpenSymbol"/>
+    </w:rPr>
+  </w:style>
+  <w:style w:type="character" w:styleId="ListLabel106">
+    <w:name w:val="ListLabel 106"/>
+    <w:qFormat/>
+    <w:rPr>
+      <w:rFonts w:cs="OpenSymbol"/>
+    </w:rPr>
+  </w:style>
+  <w:style w:type="character" w:styleId="ListLabel107">
+    <w:name w:val="ListLabel 107"/>
+    <w:qFormat/>
+    <w:rPr>
+      <w:rFonts w:cs="OpenSymbol"/>
+    </w:rPr>
+  </w:style>
+  <w:style w:type="character" w:styleId="ListLabel108">
+    <w:name w:val="ListLabel 108"/>
+    <w:qFormat/>
+    <w:rPr>
+      <w:rFonts w:cs="OpenSymbol"/>
+    </w:rPr>
+  </w:style>
+  <w:style w:type="character" w:styleId="ListLabel109">
+    <w:name w:val="ListLabel 109"/>
+    <w:qFormat/>
+    <w:rPr>
+      <w:rFonts w:cs="OpenSymbol"/>
+    </w:rPr>
+  </w:style>
+  <w:style w:type="character" w:styleId="ListLabel110">
+    <w:name w:val="ListLabel 110"/>
+    <w:qFormat/>
+    <w:rPr>
+      <w:rFonts w:cs="OpenSymbol"/>
+    </w:rPr>
+  </w:style>
+  <w:style w:type="character" w:styleId="ListLabel111">
+    <w:name w:val="ListLabel 111"/>
+    <w:qFormat/>
+    <w:rPr>
+      <w:rFonts w:cs="OpenSymbol"/>
+    </w:rPr>
+  </w:style>
+  <w:style w:type="character" w:styleId="ListLabel112">
+    <w:name w:val="ListLabel 112"/>
+    <w:qFormat/>
+    <w:rPr>
+      <w:rFonts w:cs="OpenSymbol"/>
+    </w:rPr>
+  </w:style>
+  <w:style w:type="character" w:styleId="ListLabel113">
+    <w:name w:val="ListLabel 113"/>
+    <w:qFormat/>
+    <w:rPr>
+      <w:rFonts w:cs="OpenSymbol"/>
+    </w:rPr>
+  </w:style>
+  <w:style w:type="character" w:styleId="ListLabel114">
+    <w:name w:val="ListLabel 114"/>
+    <w:qFormat/>
+    <w:rPr>
+      <w:rFonts w:cs="OpenSymbol"/>
+    </w:rPr>
+  </w:style>
+  <w:style w:type="character" w:styleId="ListLabel115">
+    <w:name w:val="ListLabel 115"/>
+    <w:qFormat/>
+    <w:rPr>
+      <w:rFonts w:cs="OpenSymbol"/>
+    </w:rPr>
+  </w:style>
+  <w:style w:type="character" w:styleId="ListLabel116">
+    <w:name w:val="ListLabel 116"/>
+    <w:qFormat/>
+    <w:rPr>
+      <w:rFonts w:cs="OpenSymbol"/>
+    </w:rPr>
+  </w:style>
+  <w:style w:type="character" w:styleId="ListLabel117">
+    <w:name w:val="ListLabel 117"/>
+    <w:qFormat/>
+    <w:rPr>
+      <w:rFonts w:cs="OpenSymbol"/>
+    </w:rPr>
+  </w:style>
+  <w:style w:type="character" w:styleId="ListLabel118">
+    <w:name w:val="ListLabel 118"/>
+    <w:qFormat/>
+    <w:rPr>
+      <w:rFonts w:cs="OpenSymbol"/>
+      <w:b/>
+    </w:rPr>
+  </w:style>
+  <w:style w:type="character" w:styleId="ListLabel119">
+    <w:name w:val="ListLabel 119"/>
+    <w:qFormat/>
+    <w:rPr>
+      <w:rFonts w:cs="OpenSymbol"/>
+    </w:rPr>
+  </w:style>
+  <w:style w:type="character" w:styleId="ListLabel120">
+    <w:name w:val="ListLabel 120"/>
+    <w:qFormat/>
+    <w:rPr>
+      <w:rFonts w:cs="OpenSymbol"/>
+    </w:rPr>
+  </w:style>
+  <w:style w:type="character" w:styleId="ListLabel121">
+    <w:name w:val="ListLabel 121"/>
+    <w:qFormat/>
+    <w:rPr>
+      <w:rFonts w:cs="OpenSymbol"/>
+    </w:rPr>
+  </w:style>
+  <w:style w:type="character" w:styleId="ListLabel122">
+    <w:name w:val="ListLabel 122"/>
+    <w:qFormat/>
+    <w:rPr>
+      <w:rFonts w:cs="OpenSymbol"/>
+    </w:rPr>
+  </w:style>
+  <w:style w:type="character" w:styleId="ListLabel123">
+    <w:name w:val="ListLabel 123"/>
+    <w:qFormat/>
+    <w:rPr>
+      <w:rFonts w:cs="OpenSymbol"/>
+    </w:rPr>
+  </w:style>
+  <w:style w:type="character" w:styleId="ListLabel124">
+    <w:name w:val="ListLabel 124"/>
+    <w:qFormat/>
+    <w:rPr>
+      <w:rFonts w:cs="OpenSymbol"/>
+    </w:rPr>
+  </w:style>
+  <w:style w:type="character" w:styleId="ListLabel125">
+    <w:name w:val="ListLabel 125"/>
+    <w:qFormat/>
+    <w:rPr>
+      <w:rFonts w:cs="OpenSymbol"/>
+    </w:rPr>
+  </w:style>
+  <w:style w:type="character" w:styleId="ListLabel126">
+    <w:name w:val="ListLabel 126"/>
+    <w:qFormat/>
+    <w:rPr>
+      <w:rFonts w:cs="OpenSymbol"/>
+    </w:rPr>
+  </w:style>
+  <w:style w:type="character" w:styleId="ListLabel127">
+    <w:name w:val="ListLabel 127"/>
+    <w:qFormat/>
+    <w:rPr>
+      <w:rFonts w:cs="OpenSymbol"/>
+    </w:rPr>
+  </w:style>
+  <w:style w:type="character" w:styleId="ListLabel128">
+    <w:name w:val="ListLabel 128"/>
+    <w:qFormat/>
+    <w:rPr>
+      <w:rFonts w:cs="OpenSymbol"/>
+      <w:b/>
+    </w:rPr>
+  </w:style>
+  <w:style w:type="character" w:styleId="ListLabel129">
+    <w:name w:val="ListLabel 129"/>
+    <w:qFormat/>
+    <w:rPr>
+      <w:rFonts w:cs="OpenSymbol"/>
+      <w:b/>
+    </w:rPr>
+  </w:style>
+  <w:style w:type="character" w:styleId="ListLabel130">
+    <w:name w:val="ListLabel 130"/>
+    <w:qFormat/>
+    <w:rPr>
+      <w:rFonts w:cs="OpenSymbol"/>
+    </w:rPr>
+  </w:style>
+  <w:style w:type="character" w:styleId="ListLabel131">
+    <w:name w:val="ListLabel 131"/>
+    <w:qFormat/>
+    <w:rPr>
+      <w:rFonts w:cs="OpenSymbol"/>
+    </w:rPr>
+  </w:style>
+  <w:style w:type="character" w:styleId="ListLabel132">
+    <w:name w:val="ListLabel 132"/>
+    <w:qFormat/>
+    <w:rPr>
+      <w:rFonts w:cs="OpenSymbol"/>
+    </w:rPr>
+  </w:style>
+  <w:style w:type="character" w:styleId="ListLabel133">
+    <w:name w:val="ListLabel 133"/>
+    <w:qFormat/>
+    <w:rPr>
+      <w:rFonts w:cs="OpenSymbol"/>
+    </w:rPr>
+  </w:style>
+  <w:style w:type="character" w:styleId="ListLabel134">
+    <w:name w:val="ListLabel 134"/>
+    <w:qFormat/>
+    <w:rPr>
+      <w:rFonts w:cs="OpenSymbol"/>
+    </w:rPr>
+  </w:style>
+  <w:style w:type="character" w:styleId="ListLabel135">
+    <w:name w:val="ListLabel 135"/>
+    <w:qFormat/>
+    <w:rPr>
+      <w:rFonts w:cs="OpenSymbol"/>
+    </w:rPr>
+  </w:style>
+  <w:style w:type="character" w:styleId="ListLabel136">
+    <w:name w:val="ListLabel 136"/>
+    <w:qFormat/>
+    <w:rPr>
+      <w:rFonts w:cs="OpenSymbol"/>
+      <w:b/>
+    </w:rPr>
+  </w:style>
+  <w:style w:type="character" w:styleId="ListLabel137">
+    <w:name w:val="ListLabel 137"/>
+    <w:qFormat/>
+    <w:rPr>
+      <w:rFonts w:cs="OpenSymbol"/>
+    </w:rPr>
+  </w:style>
+  <w:style w:type="character" w:styleId="ListLabel138">
+    <w:name w:val="ListLabel 138"/>
+    <w:qFormat/>
+    <w:rPr>
+      <w:rFonts w:cs="OpenSymbol"/>
+    </w:rPr>
+  </w:style>
+  <w:style w:type="character" w:styleId="ListLabel139">
+    <w:name w:val="ListLabel 139"/>
+    <w:qFormat/>
+    <w:rPr>
+      <w:rFonts w:cs="OpenSymbol"/>
+    </w:rPr>
+  </w:style>
+  <w:style w:type="character" w:styleId="ListLabel140">
+    <w:name w:val="ListLabel 140"/>
+    <w:qFormat/>
+    <w:rPr>
+      <w:rFonts w:cs="OpenSymbol"/>
+    </w:rPr>
+  </w:style>
+  <w:style w:type="character" w:styleId="ListLabel141">
+    <w:name w:val="ListLabel 141"/>
+    <w:qFormat/>
+    <w:rPr>
+      <w:rFonts w:cs="OpenSymbol"/>
+    </w:rPr>
+  </w:style>
+  <w:style w:type="character" w:styleId="ListLabel142">
+    <w:name w:val="ListLabel 142"/>
+    <w:qFormat/>
+    <w:rPr>
+      <w:rFonts w:cs="OpenSymbol"/>
+    </w:rPr>
+  </w:style>
+  <w:style w:type="character" w:styleId="ListLabel143">
+    <w:name w:val="ListLabel 143"/>
+    <w:qFormat/>
+    <w:rPr>
+      <w:rFonts w:cs="OpenSymbol"/>
+    </w:rPr>
+  </w:style>
+  <w:style w:type="character" w:styleId="ListLabel144">
+    <w:name w:val="ListLabel 144"/>
+    <w:qFormat/>
+    <w:rPr>
+      <w:rFonts w:cs="OpenSymbol"/>
+    </w:rPr>
+  </w:style>
+  <w:style w:type="character" w:styleId="ListLabel145">
+    <w:name w:val="ListLabel 145"/>
+    <w:qFormat/>
+    <w:rPr>
+      <w:rFonts w:cs="OpenSymbol"/>
+    </w:rPr>
+  </w:style>
+  <w:style w:type="character" w:styleId="ListLabel146">
+    <w:name w:val="ListLabel 146"/>
+    <w:qFormat/>
+    <w:rPr>
+      <w:rFonts w:cs="OpenSymbol"/>
+    </w:rPr>
+  </w:style>
+  <w:style w:type="character" w:styleId="ListLabel147">
+    <w:name w:val="ListLabel 147"/>
+    <w:qFormat/>
+    <w:rPr>
+      <w:rFonts w:cs="OpenSymbol"/>
+    </w:rPr>
+  </w:style>
+  <w:style w:type="character" w:styleId="ListLabel148">
+    <w:name w:val="ListLabel 148"/>
+    <w:qFormat/>
+    <w:rPr>
+      <w:rFonts w:cs="OpenSymbol"/>
+    </w:rPr>
+  </w:style>
+  <w:style w:type="character" w:styleId="ListLabel149">
+    <w:name w:val="ListLabel 149"/>
+    <w:qFormat/>
+    <w:rPr>
+      <w:rFonts w:cs="OpenSymbol"/>
+    </w:rPr>
+  </w:style>
+  <w:style w:type="character" w:styleId="ListLabel150">
+    <w:name w:val="ListLabel 150"/>
+    <w:qFormat/>
+    <w:rPr>
+      <w:rFonts w:cs="OpenSymbol"/>
+    </w:rPr>
+  </w:style>
+  <w:style w:type="character" w:styleId="ListLabel151">
+    <w:name w:val="ListLabel 151"/>
+    <w:qFormat/>
+    <w:rPr>
+      <w:rFonts w:cs="OpenSymbol"/>
+    </w:rPr>
+  </w:style>
+  <w:style w:type="character" w:styleId="ListLabel152">
+    <w:name w:val="ListLabel 152"/>
+    <w:qFormat/>
+    <w:rPr>
+      <w:rFonts w:cs="OpenSymbol"/>
+    </w:rPr>
+  </w:style>
+  <w:style w:type="character" w:styleId="ListLabel153">
+    <w:name w:val="ListLabel 153"/>
+    <w:qFormat/>
+    <w:rPr>
+      <w:rFonts w:cs="OpenSymbol"/>
+    </w:rPr>
+  </w:style>
+  <w:style w:type="character" w:styleId="ListLabel154">
+    <w:name w:val="ListLabel 154"/>
+    <w:qFormat/>
+    <w:rPr>
+      <w:rFonts w:cs="OpenSymbol"/>
+    </w:rPr>
+  </w:style>
+  <w:style w:type="character" w:styleId="ListLabel155">
+    <w:name w:val="ListLabel 155"/>
+    <w:qFormat/>
+    <w:rPr>
+      <w:rFonts w:cs="OpenSymbol"/>
+    </w:rPr>
+  </w:style>
+  <w:style w:type="character" w:styleId="ListLabel156">
+    <w:name w:val="ListLabel 156"/>
+    <w:qFormat/>
+    <w:rPr>
+      <w:rFonts w:cs="OpenSymbol"/>
+    </w:rPr>
+  </w:style>
+  <w:style w:type="character" w:styleId="ListLabel157">
+    <w:name w:val="ListLabel 157"/>
+    <w:qFormat/>
+    <w:rPr>
+      <w:rFonts w:cs="OpenSymbol"/>
+    </w:rPr>
+  </w:style>
+  <w:style w:type="character" w:styleId="ListLabel158">
+    <w:name w:val="ListLabel 158"/>
+    <w:qFormat/>
+    <w:rPr>
+      <w:rFonts w:cs="OpenSymbol"/>
+    </w:rPr>
+  </w:style>
+  <w:style w:type="character" w:styleId="ListLabel159">
+    <w:name w:val="ListLabel 159"/>
+    <w:qFormat/>
+    <w:rPr>
+      <w:rFonts w:cs="OpenSymbol"/>
+    </w:rPr>
+  </w:style>
+  <w:style w:type="character" w:styleId="ListLabel160">
+    <w:name w:val="ListLabel 160"/>
+    <w:qFormat/>
+    <w:rPr>
+      <w:rFonts w:cs="OpenSymbol"/>
+    </w:rPr>
+  </w:style>
+  <w:style w:type="character" w:styleId="ListLabel161">
+    <w:name w:val="ListLabel 161"/>
+    <w:qFormat/>
+    <w:rPr>
+      <w:rFonts w:cs="OpenSymbol"/>
+    </w:rPr>
+  </w:style>
+  <w:style w:type="character" w:styleId="ListLabel162">
+    <w:name w:val="ListLabel 162"/>
+    <w:qFormat/>
+    <w:rPr>
+      <w:rFonts w:cs="OpenSymbol"/>
+    </w:rPr>
+  </w:style>
+  <w:style w:type="character" w:styleId="ListLabel163">
+    <w:name w:val="ListLabel 163"/>
+    <w:qFormat/>
+    <w:rPr>
+      <w:rFonts w:cs="OpenSymbol"/>
+    </w:rPr>
+  </w:style>
+  <w:style w:type="character" w:styleId="ListLabel164">
+    <w:name w:val="ListLabel 164"/>
+    <w:qFormat/>
+    <w:rPr>
+      <w:rFonts w:cs="OpenSymbol"/>
+    </w:rPr>
+  </w:style>
+  <w:style w:type="character" w:styleId="ListLabel165">
+    <w:name w:val="ListLabel 165"/>
+    <w:qFormat/>
+    <w:rPr>
+      <w:rFonts w:cs="OpenSymbol"/>
+    </w:rPr>
+  </w:style>
+  <w:style w:type="character" w:styleId="ListLabel166">
+    <w:name w:val="ListLabel 166"/>
+    <w:qFormat/>
+    <w:rPr>
+      <w:rFonts w:cs="OpenSymbol"/>
+    </w:rPr>
+  </w:style>
+  <w:style w:type="character" w:styleId="ListLabel167">
+    <w:name w:val="ListLabel 167"/>
+    <w:qFormat/>
+    <w:rPr>
+      <w:rFonts w:cs="OpenSymbol"/>
+    </w:rPr>
+  </w:style>
+  <w:style w:type="character" w:styleId="ListLabel168">
+    <w:name w:val="ListLabel 168"/>
+    <w:qFormat/>
+    <w:rPr>
+      <w:rFonts w:cs="OpenSymbol"/>
+    </w:rPr>
+  </w:style>
+  <w:style w:type="character" w:styleId="ListLabel169">
+    <w:name w:val="ListLabel 169"/>
+    <w:qFormat/>
+    <w:rPr>
+      <w:rFonts w:cs="OpenSymbol"/>
+    </w:rPr>
+  </w:style>
+  <w:style w:type="character" w:styleId="ListLabel170">
+    <w:name w:val="ListLabel 170"/>
+    <w:qFormat/>
+    <w:rPr>
+      <w:rFonts w:cs="OpenSymbol"/>
+    </w:rPr>
+  </w:style>
+  <w:style w:type="character" w:styleId="ListLabel171">
+    <w:name w:val="ListLabel 171"/>
+    <w:qFormat/>
+    <w:rPr>
+      <w:rFonts w:cs="OpenSymbol"/>
+    </w:rPr>
+  </w:style>
+  <w:style w:type="character" w:styleId="ListLabel172">
+    <w:name w:val="ListLabel 172"/>
+    <w:qFormat/>
+    <w:rPr>
+      <w:rFonts w:cs="OpenSymbol"/>
+      <w:b/>
+    </w:rPr>
+  </w:style>
+  <w:style w:type="character" w:styleId="ListLabel173">
+    <w:name w:val="ListLabel 173"/>
+    <w:qFormat/>
+    <w:rPr>
+      <w:rFonts w:cs="OpenSymbol"/>
+    </w:rPr>
+  </w:style>
+  <w:style w:type="character" w:styleId="ListLabel174">
+    <w:name w:val="ListLabel 174"/>
+    <w:qFormat/>
+    <w:rPr>
+      <w:rFonts w:cs="OpenSymbol"/>
+    </w:rPr>
+  </w:style>
+  <w:style w:type="character" w:styleId="ListLabel175">
+    <w:name w:val="ListLabel 175"/>
+    <w:qFormat/>
+    <w:rPr>
+      <w:rFonts w:cs="OpenSymbol"/>
+    </w:rPr>
+  </w:style>
+  <w:style w:type="character" w:styleId="ListLabel176">
+    <w:name w:val="ListLabel 176"/>
+    <w:qFormat/>
+    <w:rPr>
+      <w:rFonts w:cs="OpenSymbol"/>
+    </w:rPr>
+  </w:style>
+  <w:style w:type="character" w:styleId="ListLabel177">
+    <w:name w:val="ListLabel 177"/>
+    <w:qFormat/>
+    <w:rPr>
+      <w:rFonts w:cs="OpenSymbol"/>
+    </w:rPr>
+  </w:style>
+  <w:style w:type="character" w:styleId="ListLabel178">
+    <w:name w:val="ListLabel 178"/>
+    <w:qFormat/>
+    <w:rPr>
+      <w:rFonts w:cs="OpenSymbol"/>
+    </w:rPr>
+  </w:style>
+  <w:style w:type="character" w:styleId="ListLabel179">
+    <w:name w:val="ListLabel 179"/>
+    <w:qFormat/>
+    <w:rPr>
+      <w:rFonts w:cs="OpenSymbol"/>
+    </w:rPr>
+  </w:style>
+  <w:style w:type="character" w:styleId="ListLabel180">
+    <w:name w:val="ListLabel 180"/>
+    <w:qFormat/>
+    <w:rPr>
+      <w:rFonts w:cs="OpenSymbol"/>
+    </w:rPr>
+  </w:style>
   <w:style w:type="paragraph" w:styleId="Encabezado">
     <w:name w:val="Encabezado"/>
     <w:basedOn w:val="Normal"/>

</xml_diff>